<commit_message>
Revert "Merge remote-tracking branch 'origin/master'"
This reverts commit 6707115d665bdfdded5eab1d5342f99d911e4e04.
</commit_message>
<xml_diff>
--- a/Documents/URS/URS.docx
+++ b/Documents/URS/URS.docx
@@ -553,16 +553,16 @@
         <w:spacing w:after="0" w:line="240" w:lineRule="auto"/>
       </w:pPr>
     </w:p>
-    <w:bookmarkStart w:id="0" w:name="_Toc370695242" w:displacedByCustomXml="next"/>
-    <w:bookmarkStart w:id="1" w:name="_Toc370696869" w:displacedByCustomXml="next"/>
-    <w:bookmarkStart w:id="2" w:name="_Toc370697205" w:displacedByCustomXml="next"/>
-    <w:bookmarkStart w:id="3" w:name="_Toc383848210" w:displacedByCustomXml="next"/>
-    <w:bookmarkStart w:id="4" w:name="_Toc383848334" w:displacedByCustomXml="next"/>
-    <w:bookmarkStart w:id="5" w:name="_Toc383950097" w:displacedByCustomXml="next"/>
-    <w:bookmarkStart w:id="6" w:name="_Toc384540440" w:displacedByCustomXml="next"/>
-    <w:bookmarkStart w:id="7" w:name="_Toc385229721" w:displacedByCustomXml="next"/>
-    <w:bookmarkStart w:id="8" w:name="_Toc385230057" w:displacedByCustomXml="next"/>
-    <w:bookmarkStart w:id="9" w:name="_Toc460928619" w:displacedByCustomXml="next"/>
+    <w:bookmarkStart w:id="0" w:name="_Toc460928619" w:displacedByCustomXml="next"/>
+    <w:bookmarkStart w:id="1" w:name="_Toc385230057" w:displacedByCustomXml="next"/>
+    <w:bookmarkStart w:id="2" w:name="_Toc385229721" w:displacedByCustomXml="next"/>
+    <w:bookmarkStart w:id="3" w:name="_Toc384540440" w:displacedByCustomXml="next"/>
+    <w:bookmarkStart w:id="4" w:name="_Toc383950097" w:displacedByCustomXml="next"/>
+    <w:bookmarkStart w:id="5" w:name="_Toc383848334" w:displacedByCustomXml="next"/>
+    <w:bookmarkStart w:id="6" w:name="_Toc383848210" w:displacedByCustomXml="next"/>
+    <w:bookmarkStart w:id="7" w:name="_Toc370697205" w:displacedByCustomXml="next"/>
+    <w:bookmarkStart w:id="8" w:name="_Toc370696869" w:displacedByCustomXml="next"/>
+    <w:bookmarkStart w:id="9" w:name="_Toc370695242" w:displacedByCustomXml="next"/>
     <w:sdt>
       <w:sdtPr>
         <w:rPr>
@@ -2765,6 +2765,8 @@
             <w:r>
               <w:t>V</w:t>
             </w:r>
+            <w:bookmarkStart w:id="22" w:name="_GoBack"/>
+            <w:bookmarkEnd w:id="22"/>
           </w:p>
         </w:tc>
         <w:tc>
@@ -2999,12 +3001,12 @@
         <w:pStyle w:val="Heading2"/>
         <w:ind w:left="0" w:firstLine="0"/>
       </w:pPr>
-      <w:bookmarkStart w:id="22" w:name="_Toc462169880"/>
+      <w:bookmarkStart w:id="23" w:name="_Toc462169880"/>
       <w:r>
         <w:lastRenderedPageBreak/>
         <w:t>Functional requirements</w:t>
       </w:r>
-      <w:bookmarkEnd w:id="22"/>
+      <w:bookmarkEnd w:id="23"/>
     </w:p>
     <w:p>
       <w:r>
@@ -3025,106 +3027,11 @@
     </w:p>
     <w:p>
       <w:pPr>
-        <w:pStyle w:val="Heading2"/>
-        <w:ind w:left="0" w:firstLine="0"/>
-      </w:pPr>
-      <w:bookmarkStart w:id="23" w:name="_Toc462169888"/>
-      <w:r>
-        <w:t>Non-Functional requirements</w:t>
-      </w:r>
-      <w:bookmarkEnd w:id="23"/>
-    </w:p>
-    <w:p>
-      <w:pPr>
-        <w:pStyle w:val="ListParagraph"/>
-        <w:numPr>
-          <w:ilvl w:val="0"/>
-          <w:numId w:val="22"/>
-        </w:numPr>
-        <w:rPr>
-          <w:lang w:val="en-GB"/>
-        </w:rPr>
-      </w:pPr>
-      <w:r>
-        <w:rPr>
-          <w:lang w:val="en-GB"/>
-        </w:rPr>
-        <w:t>Application should work most optimally in the Windows environment. This application should work best on the Windows platform as it was designed for such.</w:t>
-      </w:r>
-    </w:p>
-    <w:p>
-      <w:pPr>
-        <w:pStyle w:val="ListParagraph"/>
-        <w:numPr>
-          <w:ilvl w:val="0"/>
-          <w:numId w:val="0"/>
-        </w:numPr>
-        <w:ind w:left="720"/>
-        <w:rPr>
-          <w:lang w:val="en-GB"/>
-        </w:rPr>
-      </w:pPr>
-    </w:p>
-    <w:p>
-      <w:pPr>
-        <w:pStyle w:val="ListParagraph"/>
-        <w:numPr>
-          <w:ilvl w:val="0"/>
-          <w:numId w:val="22"/>
-        </w:numPr>
-        <w:rPr>
-          <w:lang w:val="en-GB"/>
-        </w:rPr>
-      </w:pPr>
-      <w:r>
-        <w:rPr>
-          <w:lang w:val="en-GB"/>
-        </w:rPr>
-        <w:t xml:space="preserve">The application should be user friendly and incorporate elements of good user interface design. For example, the buttons are easily recognizable and familiar to the user in terms of expressing what function the button serves. easily accessible to the user. </w:t>
-      </w:r>
-    </w:p>
-    <w:p>
-      <w:pPr>
-        <w:pStyle w:val="ListParagraph"/>
-        <w:numPr>
-          <w:ilvl w:val="0"/>
-          <w:numId w:val="0"/>
-        </w:numPr>
-        <w:ind w:left="720"/>
-        <w:rPr>
-          <w:lang w:val="en-GB"/>
-        </w:rPr>
-      </w:pPr>
-    </w:p>
-    <w:p>
-      <w:pPr>
-        <w:pStyle w:val="ListParagraph"/>
-        <w:numPr>
-          <w:ilvl w:val="0"/>
-          <w:numId w:val="22"/>
-        </w:numPr>
-        <w:rPr>
-          <w:lang w:val="en-GB"/>
-        </w:rPr>
-      </w:pPr>
-      <w:r>
-        <w:rPr>
-          <w:lang w:val="en-GB"/>
-        </w:rPr>
-        <w:t>The appli</w:t>
-      </w:r>
-      <w:r>
-        <w:rPr>
-          <w:lang w:val="en-GB"/>
-        </w:rPr>
-        <w:t>cation should respond within 1500milliseconds with each button click, and 4000 milliseconds when loading a report on a modern machine</w:t>
-      </w:r>
-      <w:r>
-        <w:rPr>
-          <w:lang w:val="en-GB"/>
-        </w:rPr>
-        <w:t xml:space="preserve">. </w:t>
-      </w:r>
+        <w:rPr>
+          <w:b/>
+          <w:color w:val="000000"/>
+        </w:rPr>
+      </w:pPr>
       <w:bookmarkStart w:id="24" w:name="_Toc370695288"/>
       <w:bookmarkStart w:id="25" w:name="_Toc370696918"/>
       <w:bookmarkStart w:id="26" w:name="_Toc370697254"/>
@@ -3136,6 +3043,15 @@
       <w:bookmarkStart w:id="32" w:name="_Toc385230103"/>
       <w:bookmarkStart w:id="33" w:name="_Toc45596257"/>
       <w:bookmarkStart w:id="34" w:name="_Toc460928651"/>
+      <w:r>
+        <w:tab/>
+      </w:r>
+      <w:r>
+        <w:tab/>
+      </w:r>
+      <w:r>
+        <w:tab/>
+      </w:r>
     </w:p>
     <w:p>
       <w:pPr>
@@ -3408,7 +3324,6 @@
         <w:ind w:left="900" w:firstLine="720"/>
       </w:pPr>
       <w:r>
-        <w:lastRenderedPageBreak/>
         <w:t xml:space="preserve">1b. </w:t>
       </w:r>
       <w:r>
@@ -3429,13 +3344,35 @@
       <w:r>
         <w:t xml:space="preserve">nds </w:t>
       </w:r>
+    </w:p>
+    <w:p/>
+    <w:p>
+      <w:pPr>
+        <w:pStyle w:val="Heading3"/>
+      </w:pPr>
       <w:bookmarkStart w:id="36" w:name="_Toc462169882"/>
     </w:p>
     <w:p>
       <w:pPr>
         <w:pStyle w:val="Heading3"/>
       </w:pPr>
-      <w:r>
+    </w:p>
+    <w:p>
+      <w:pPr>
+        <w:pStyle w:val="Heading3"/>
+      </w:pPr>
+    </w:p>
+    <w:p>
+      <w:pPr>
+        <w:pStyle w:val="Heading3"/>
+      </w:pPr>
+    </w:p>
+    <w:p>
+      <w:pPr>
+        <w:pStyle w:val="Heading3"/>
+      </w:pPr>
+      <w:r>
+        <w:lastRenderedPageBreak/>
         <w:t>Removing crops</w:t>
       </w:r>
       <w:bookmarkEnd w:id="36"/>
@@ -3848,35 +3785,35 @@
     </w:p>
     <w:p>
       <w:r>
+        <w:t xml:space="preserve">           </w:t>
+      </w:r>
+      <w:r>
+        <w:t>2</w:t>
+      </w:r>
+      <w:r>
+        <w:t>:</w:t>
+      </w:r>
+      <w:r>
+        <w:t xml:space="preserve"> Continue from step </w:t>
+      </w:r>
+      <w:r>
+        <w:t>3</w:t>
+      </w:r>
+      <w:r>
+        <w:t xml:space="preserve"> in MSS</w:t>
+      </w:r>
+      <w:r>
+        <w:t>.</w:t>
+      </w:r>
+    </w:p>
+    <w:p/>
+    <w:p>
+      <w:pPr>
+        <w:pStyle w:val="Heading3"/>
+      </w:pPr>
+      <w:bookmarkStart w:id="38" w:name="_Toc462169884"/>
+      <w:r>
         <w:lastRenderedPageBreak/>
-        <w:t xml:space="preserve">           </w:t>
-      </w:r>
-      <w:r>
-        <w:t>2</w:t>
-      </w:r>
-      <w:r>
-        <w:t>:</w:t>
-      </w:r>
-      <w:r>
-        <w:t xml:space="preserve"> Continue from step </w:t>
-      </w:r>
-      <w:r>
-        <w:t>3</w:t>
-      </w:r>
-      <w:r>
-        <w:t xml:space="preserve"> in MSS</w:t>
-      </w:r>
-      <w:r>
-        <w:t>.</w:t>
-      </w:r>
-    </w:p>
-    <w:p/>
-    <w:p>
-      <w:pPr>
-        <w:pStyle w:val="Heading3"/>
-      </w:pPr>
-      <w:bookmarkStart w:id="38" w:name="_Toc462169884"/>
-      <w:r>
         <w:t>Updating fertilizers to crops</w:t>
       </w:r>
       <w:bookmarkEnd w:id="38"/>
@@ -4277,39 +4214,39 @@
       </w:pPr>
       <w:bookmarkStart w:id="40" w:name="_Toc462169886"/>
       <w:r>
+        <w:t>Retrieving profit/loss report</w:t>
+      </w:r>
+      <w:bookmarkEnd w:id="40"/>
+    </w:p>
+    <w:p>
+      <w:r>
+        <w:rPr>
+          <w:b/>
+        </w:rPr>
+        <w:t>Pre-condition:</w:t>
+      </w:r>
+      <w:r>
+        <w:t xml:space="preserve"> The </w:t>
+      </w:r>
+      <w:r>
+        <w:t>scre</w:t>
+      </w:r>
+      <w:r>
+        <w:t>en must have at least one field</w:t>
+      </w:r>
+      <w:r>
+        <w:t>,</w:t>
+      </w:r>
+      <w:r>
+        <w:t xml:space="preserve"> </w:t>
+      </w:r>
+      <w:r>
+        <w:t>cultivated with crops.</w:t>
+      </w:r>
+    </w:p>
+    <w:p>
+      <w:r>
         <w:lastRenderedPageBreak/>
-        <w:t>Retrieving profit/loss report</w:t>
-      </w:r>
-      <w:bookmarkEnd w:id="40"/>
-    </w:p>
-    <w:p>
-      <w:r>
-        <w:rPr>
-          <w:b/>
-        </w:rPr>
-        <w:t>Pre-condition:</w:t>
-      </w:r>
-      <w:r>
-        <w:t xml:space="preserve"> The </w:t>
-      </w:r>
-      <w:r>
-        <w:t>scre</w:t>
-      </w:r>
-      <w:r>
-        <w:t>en must have at least one field</w:t>
-      </w:r>
-      <w:r>
-        <w:t>,</w:t>
-      </w:r>
-      <w:r>
-        <w:t xml:space="preserve"> </w:t>
-      </w:r>
-      <w:r>
-        <w:t>cultivated with crops.</w:t>
-      </w:r>
-    </w:p>
-    <w:p>
-      <w:r>
         <w:t xml:space="preserve"> </w:t>
       </w:r>
     </w:p>
@@ -4398,333 +4335,7 @@
         <w:t>calculated profit/loss.</w:t>
       </w:r>
     </w:p>
-    <w:p>
-      <w:pPr>
-        <w:pStyle w:val="Heading3"/>
-        <w:rPr>
-          <w:lang w:val="en-GB"/>
-        </w:rPr>
-      </w:pPr>
-      <w:r>
-        <w:rPr>
-          <w:lang w:val="en-GB"/>
-        </w:rPr>
-        <w:t>Saving Application</w:t>
-      </w:r>
-    </w:p>
-    <w:p>
-      <w:pPr>
-        <w:rPr>
-          <w:b/>
-        </w:rPr>
-      </w:pPr>
-      <w:r>
-        <w:rPr>
-          <w:b/>
-        </w:rPr>
-        <w:t>MSS:</w:t>
-      </w:r>
-    </w:p>
-    <w:p>
-      <w:pPr>
-        <w:pStyle w:val="ListParagraph"/>
-        <w:numPr>
-          <w:ilvl w:val="0"/>
-          <w:numId w:val="24"/>
-        </w:numPr>
-        <w:rPr>
-          <w:lang w:val="en-GB"/>
-        </w:rPr>
-      </w:pPr>
-      <w:r>
-        <w:rPr>
-          <w:lang w:val="en-GB"/>
-        </w:rPr>
-        <w:t>User clicks on the Save button</w:t>
-      </w:r>
-    </w:p>
-    <w:p>
-      <w:pPr>
-        <w:pStyle w:val="ListParagraph"/>
-        <w:numPr>
-          <w:ilvl w:val="0"/>
-          <w:numId w:val="24"/>
-        </w:numPr>
-        <w:rPr>
-          <w:lang w:val="en-GB"/>
-        </w:rPr>
-      </w:pPr>
-      <w:r>
-        <w:rPr>
-          <w:lang w:val="en-GB"/>
-        </w:rPr>
-        <w:t xml:space="preserve">System brings up the Save File Dialog </w:t>
-      </w:r>
-    </w:p>
-    <w:p>
-      <w:pPr>
-        <w:pStyle w:val="ListParagraph"/>
-        <w:numPr>
-          <w:ilvl w:val="0"/>
-          <w:numId w:val="24"/>
-        </w:numPr>
-        <w:rPr>
-          <w:lang w:val="en-GB"/>
-        </w:rPr>
-      </w:pPr>
-      <w:r>
-        <w:rPr>
-          <w:lang w:val="en-GB"/>
-        </w:rPr>
-        <w:t xml:space="preserve">System saves </w:t>
-      </w:r>
-      <w:r>
-        <w:rPr>
-          <w:lang w:val="en-GB"/>
-        </w:rPr>
-        <w:t>data in a text file.</w:t>
-      </w:r>
-    </w:p>
-    <w:p>
-      <w:pPr>
-        <w:pStyle w:val="ListParagraph"/>
-        <w:numPr>
-          <w:ilvl w:val="0"/>
-          <w:numId w:val="24"/>
-        </w:numPr>
-        <w:rPr>
-          <w:lang w:val="en-GB"/>
-        </w:rPr>
-      </w:pPr>
-      <w:r>
-        <w:rPr>
-          <w:lang w:val="en-GB"/>
-        </w:rPr>
-        <w:t xml:space="preserve">System saves data in the database. </w:t>
-      </w:r>
-    </w:p>
-    <w:p>
-      <w:pPr>
-        <w:rPr>
-          <w:b/>
-          <w:lang w:val="en-GB"/>
-        </w:rPr>
-      </w:pPr>
-      <w:r>
-        <w:rPr>
-          <w:b/>
-          <w:lang w:val="en-GB"/>
-        </w:rPr>
-        <w:t>Extension:</w:t>
-      </w:r>
-    </w:p>
-    <w:p>
-      <w:pPr>
-        <w:rPr>
-          <w:lang w:val="en-GB"/>
-        </w:rPr>
-      </w:pPr>
-      <w:r>
-        <w:rPr>
-          <w:b/>
-          <w:lang w:val="en-GB"/>
-        </w:rPr>
-        <w:tab/>
-      </w:r>
-      <w:r>
-        <w:rPr>
-          <w:lang w:val="en-GB"/>
-        </w:rPr>
-        <w:t>2a. User Selected a file to overwrite</w:t>
-      </w:r>
-    </w:p>
-    <w:p>
-      <w:pPr>
-        <w:pStyle w:val="ListParagraph"/>
-        <w:numPr>
-          <w:ilvl w:val="0"/>
-          <w:numId w:val="26"/>
-        </w:numPr>
-        <w:rPr>
-          <w:lang w:val="en-GB"/>
-        </w:rPr>
-      </w:pPr>
-      <w:r>
-        <w:rPr>
-          <w:lang w:val="en-GB"/>
-        </w:rPr>
-        <w:t>System will ask user to confirm overwriting file.</w:t>
-      </w:r>
-    </w:p>
-    <w:p>
-      <w:pPr>
-        <w:pStyle w:val="ListParagraph"/>
-        <w:numPr>
-          <w:ilvl w:val="1"/>
-          <w:numId w:val="26"/>
-        </w:numPr>
-        <w:rPr>
-          <w:lang w:val="en-GB"/>
-        </w:rPr>
-      </w:pPr>
-      <w:r>
-        <w:rPr>
-          <w:lang w:val="en-GB"/>
-        </w:rPr>
-        <w:t>User confirms</w:t>
-      </w:r>
-    </w:p>
-    <w:p>
-      <w:pPr>
-        <w:pStyle w:val="ListParagraph"/>
-        <w:numPr>
-          <w:ilvl w:val="2"/>
-          <w:numId w:val="26"/>
-        </w:numPr>
-        <w:rPr>
-          <w:lang w:val="en-GB"/>
-        </w:rPr>
-      </w:pPr>
-      <w:r>
-        <w:rPr>
-          <w:lang w:val="en-GB"/>
-        </w:rPr>
-        <w:t xml:space="preserve">System connects </w:t>
-      </w:r>
-      <w:proofErr w:type="gramStart"/>
-      <w:r>
-        <w:rPr>
-          <w:lang w:val="en-GB"/>
-        </w:rPr>
-        <w:t>to</w:t>
-      </w:r>
-      <w:proofErr w:type="gramEnd"/>
-      <w:r>
-        <w:rPr>
-          <w:lang w:val="en-GB"/>
-        </w:rPr>
-        <w:t xml:space="preserve"> data-base and finds the current instance of the file to overwrite</w:t>
-      </w:r>
-    </w:p>
-    <w:p>
-      <w:pPr>
-        <w:pStyle w:val="ListParagraph"/>
-        <w:numPr>
-          <w:ilvl w:val="2"/>
-          <w:numId w:val="26"/>
-        </w:numPr>
-        <w:rPr>
-          <w:lang w:val="en-GB"/>
-        </w:rPr>
-      </w:pPr>
-      <w:r>
-        <w:rPr>
-          <w:lang w:val="en-GB"/>
-        </w:rPr>
-        <w:t>System deletes the current instance of data located in the database.</w:t>
-      </w:r>
-    </w:p>
-    <w:p>
-      <w:pPr>
-        <w:pStyle w:val="ListParagraph"/>
-        <w:numPr>
-          <w:ilvl w:val="2"/>
-          <w:numId w:val="26"/>
-        </w:numPr>
-        <w:rPr>
-          <w:lang w:val="en-GB"/>
-        </w:rPr>
-      </w:pPr>
-      <w:r>
-        <w:rPr>
-          <w:lang w:val="en-GB"/>
-        </w:rPr>
-        <w:t>Use-Case continues from step 3</w:t>
-      </w:r>
-    </w:p>
-    <w:p>
-      <w:pPr>
-        <w:pStyle w:val="ListParagraph"/>
-        <w:numPr>
-          <w:ilvl w:val="1"/>
-          <w:numId w:val="26"/>
-        </w:numPr>
-        <w:rPr>
-          <w:lang w:val="en-GB"/>
-        </w:rPr>
-      </w:pPr>
-      <w:r>
-        <w:rPr>
-          <w:lang w:val="en-GB"/>
-        </w:rPr>
-        <w:t xml:space="preserve">User cancels overwriting </w:t>
-      </w:r>
-    </w:p>
-    <w:p>
-      <w:pPr>
-        <w:pStyle w:val="ListParagraph"/>
-        <w:numPr>
-          <w:ilvl w:val="2"/>
-          <w:numId w:val="26"/>
-        </w:numPr>
-        <w:rPr>
-          <w:lang w:val="en-GB"/>
-        </w:rPr>
-      </w:pPr>
-      <w:r>
-        <w:rPr>
-          <w:lang w:val="en-GB"/>
-        </w:rPr>
-        <w:t>Use-Case ends</w:t>
-      </w:r>
-    </w:p>
-    <w:p>
-      <w:pPr>
-        <w:ind w:left="720"/>
-        <w:rPr>
-          <w:lang w:val="en-GB"/>
-        </w:rPr>
-      </w:pPr>
-      <w:r>
-        <w:rPr>
-          <w:lang w:val="en-GB"/>
-        </w:rPr>
-        <w:t xml:space="preserve">2b. User creates a new file. </w:t>
-      </w:r>
-    </w:p>
-    <w:p>
-      <w:pPr>
-        <w:pStyle w:val="ListParagraph"/>
-        <w:numPr>
-          <w:ilvl w:val="0"/>
-          <w:numId w:val="27"/>
-        </w:numPr>
-        <w:rPr>
-          <w:lang w:val="en-GB"/>
-        </w:rPr>
-      </w:pPr>
-      <w:r>
-        <w:rPr>
-          <w:lang w:val="en-GB"/>
-        </w:rPr>
-        <w:t xml:space="preserve">Use-Case continues from step 3. </w:t>
-      </w:r>
-    </w:p>
-    <w:p>
-      <w:pPr>
-        <w:rPr>
-          <w:lang w:val="en-GB"/>
-        </w:rPr>
-      </w:pPr>
-    </w:p>
-    <w:p>
-      <w:pPr>
-        <w:rPr>
-          <w:b/>
-          <w:lang w:val="en-GB"/>
-        </w:rPr>
-      </w:pPr>
-    </w:p>
+    <w:p/>
     <w:p>
       <w:pPr>
         <w:pStyle w:val="Heading3"/>
@@ -4836,6 +4447,167 @@
           <w:bottom w:val="none" w:sz="0" w:space="0" w:color="auto"/>
         </w:pBdr>
       </w:pPr>
+    </w:p>
+    <w:p>
+      <w:pPr>
+        <w:pStyle w:val="Heading2"/>
+      </w:pPr>
+      <w:bookmarkStart w:id="42" w:name="_Toc462169888"/>
+      <w:r>
+        <w:t>Non-</w:t>
+      </w:r>
+      <w:r>
+        <w:t>Functional requirements</w:t>
+      </w:r>
+      <w:bookmarkEnd w:id="42"/>
+    </w:p>
+    <w:p>
+      <w:pPr>
+        <w:pStyle w:val="StyleHeading"/>
+        <w:pBdr>
+          <w:bottom w:val="none" w:sz="0" w:space="0" w:color="auto"/>
+        </w:pBdr>
+      </w:pPr>
+    </w:p>
+    <w:p>
+      <w:pPr>
+        <w:pStyle w:val="ListParagraph"/>
+        <w:numPr>
+          <w:ilvl w:val="0"/>
+          <w:numId w:val="22"/>
+        </w:numPr>
+        <w:rPr>
+          <w:lang w:val="en-GB"/>
+        </w:rPr>
+      </w:pPr>
+      <w:r>
+        <w:rPr>
+          <w:lang w:val="en-GB"/>
+        </w:rPr>
+        <w:t>Application should work most optimally in the Window</w:t>
+      </w:r>
+      <w:r>
+        <w:rPr>
+          <w:lang w:val="en-GB"/>
+        </w:rPr>
+        <w:t>s environment. This application</w:t>
+      </w:r>
+      <w:r>
+        <w:rPr>
+          <w:lang w:val="en-GB"/>
+        </w:rPr>
+        <w:t xml:space="preserve"> should work best on the Windows platform as it was designed for such.</w:t>
+      </w:r>
+    </w:p>
+    <w:p>
+      <w:pPr>
+        <w:pStyle w:val="ListParagraph"/>
+        <w:numPr>
+          <w:ilvl w:val="0"/>
+          <w:numId w:val="0"/>
+        </w:numPr>
+        <w:ind w:left="720"/>
+        <w:rPr>
+          <w:lang w:val="en-GB"/>
+        </w:rPr>
+      </w:pPr>
+    </w:p>
+    <w:p>
+      <w:pPr>
+        <w:pStyle w:val="ListParagraph"/>
+        <w:numPr>
+          <w:ilvl w:val="0"/>
+          <w:numId w:val="22"/>
+        </w:numPr>
+        <w:rPr>
+          <w:lang w:val="en-GB"/>
+        </w:rPr>
+      </w:pPr>
+      <w:r>
+        <w:rPr>
+          <w:lang w:val="en-GB"/>
+        </w:rPr>
+        <w:t xml:space="preserve">The application should be user friendly and incorporate elements of good user interface design. For </w:t>
+      </w:r>
+      <w:r>
+        <w:rPr>
+          <w:lang w:val="en-GB"/>
+        </w:rPr>
+        <w:t>example,</w:t>
+      </w:r>
+      <w:r>
+        <w:rPr>
+          <w:lang w:val="en-GB"/>
+        </w:rPr>
+        <w:t xml:space="preserve"> the button</w:t>
+      </w:r>
+      <w:r>
+        <w:rPr>
+          <w:lang w:val="en-GB"/>
+        </w:rPr>
+        <w:t>s</w:t>
+      </w:r>
+      <w:r>
+        <w:rPr>
+          <w:lang w:val="en-GB"/>
+        </w:rPr>
+        <w:t xml:space="preserve"> are easily recognizable and familiar to the user in terms of expressing what function the button serves. easily accessible to the user. </w:t>
+      </w:r>
+    </w:p>
+    <w:p>
+      <w:pPr>
+        <w:pStyle w:val="ListParagraph"/>
+        <w:numPr>
+          <w:ilvl w:val="0"/>
+          <w:numId w:val="0"/>
+        </w:numPr>
+        <w:ind w:left="720"/>
+        <w:rPr>
+          <w:lang w:val="en-GB"/>
+        </w:rPr>
+      </w:pPr>
+    </w:p>
+    <w:p>
+      <w:pPr>
+        <w:pStyle w:val="ListParagraph"/>
+        <w:numPr>
+          <w:ilvl w:val="0"/>
+          <w:numId w:val="22"/>
+        </w:numPr>
+        <w:rPr>
+          <w:lang w:val="en-GB"/>
+        </w:rPr>
+      </w:pPr>
+      <w:r>
+        <w:rPr>
+          <w:lang w:val="en-GB"/>
+        </w:rPr>
+        <w:t>The application should respond as swiftly as possible to the user actions. Application response time may depend on the PC th</w:t>
+      </w:r>
+      <w:r>
+        <w:rPr>
+          <w:lang w:val="en-GB"/>
+        </w:rPr>
+        <w:t>e user uses the application on.</w:t>
+      </w:r>
+      <w:r>
+        <w:rPr>
+          <w:lang w:val="en-GB"/>
+        </w:rPr>
+        <w:t xml:space="preserve"> However,</w:t>
+      </w:r>
+      <w:r>
+        <w:rPr>
+          <w:lang w:val="en-GB"/>
+        </w:rPr>
+        <w:t xml:space="preserve"> the software design attempts to maximize the throughput time for all the processes and computations in the application.</w:t>
+      </w:r>
+      <w:r>
+        <w:rPr>
+          <w:lang w:val="en-GB"/>
+        </w:rPr>
+        <w:t xml:space="preserve">             </w:t>
+      </w:r>
     </w:p>
     <w:p>
       <w:pPr>
@@ -4856,14 +4628,11 @@
       <w:pPr>
         <w:pStyle w:val="Heading1"/>
       </w:pPr>
-      <w:bookmarkStart w:id="42" w:name="_Toc462169889"/>
+      <w:bookmarkStart w:id="43" w:name="_Toc462169889"/>
       <w:r>
         <w:lastRenderedPageBreak/>
         <w:t>APPROVALS</w:t>
       </w:r>
-      <w:bookmarkStart w:id="43" w:name="_Toc45596258"/>
-      <w:bookmarkStart w:id="44" w:name="_Toc460928652"/>
-      <w:bookmarkStart w:id="45" w:name="_GoBack"/>
       <w:bookmarkEnd w:id="24"/>
       <w:bookmarkEnd w:id="25"/>
       <w:bookmarkEnd w:id="26"/>
@@ -4875,19 +4644,25 @@
       <w:bookmarkEnd w:id="32"/>
       <w:bookmarkEnd w:id="33"/>
       <w:bookmarkEnd w:id="34"/>
-      <w:bookmarkEnd w:id="42"/>
+      <w:bookmarkEnd w:id="43"/>
+    </w:p>
+    <w:p>
+      <w:pPr>
+        <w:pStyle w:val="Heading2"/>
+      </w:pPr>
+      <w:bookmarkStart w:id="44" w:name="_Toc45596258"/>
+      <w:bookmarkStart w:id="45" w:name="_Toc460928652"/>
+    </w:p>
+    <w:p>
+      <w:pPr>
+        <w:pStyle w:val="Heading2"/>
+      </w:pPr>
+      <w:bookmarkStart w:id="46" w:name="_Toc462169890"/>
+      <w:r>
+        <w:t>Sign-off Sheet</w:t>
+      </w:r>
+      <w:bookmarkEnd w:id="44"/>
       <w:bookmarkEnd w:id="45"/>
-    </w:p>
-    <w:p>
-      <w:pPr>
-        <w:pStyle w:val="Heading2"/>
-      </w:pPr>
-      <w:bookmarkStart w:id="46" w:name="_Toc462169890"/>
-      <w:r>
-        <w:t>Sign-off Sheet</w:t>
-      </w:r>
-      <w:bookmarkEnd w:id="43"/>
-      <w:bookmarkEnd w:id="44"/>
       <w:bookmarkEnd w:id="46"/>
     </w:p>
     <w:sectPr>
@@ -4974,7 +4749,7 @@
         <w:sz w:val="18"/>
         <w:szCs w:val="18"/>
       </w:rPr>
-      <w:t>11</w:t>
+      <w:t>9</w:t>
     </w:r>
     <w:r>
       <w:rPr>
@@ -5314,95 +5089,6 @@
     </w:lvl>
   </w:abstractNum>
   <w:abstractNum w:abstractNumId="2" w15:restartNumberingAfterBreak="0">
-    <w:nsid w:val="08431DBA"/>
-    <w:multiLevelType w:val="hybridMultilevel"/>
-    <w:tmpl w:val="31BA0A7E"/>
-    <w:lvl w:ilvl="0" w:tplc="F710BA22">
-      <w:start w:val="1"/>
-      <w:numFmt w:val="decimal"/>
-      <w:lvlText w:val="%1."/>
-      <w:lvlJc w:val="left"/>
-      <w:pPr>
-        <w:ind w:left="2160" w:hanging="360"/>
-      </w:pPr>
-      <w:rPr>
-        <w:rFonts w:hint="default"/>
-      </w:rPr>
-    </w:lvl>
-    <w:lvl w:ilvl="1" w:tplc="08090019">
-      <w:start w:val="1"/>
-      <w:numFmt w:val="lowerLetter"/>
-      <w:lvlText w:val="%2."/>
-      <w:lvlJc w:val="left"/>
-      <w:pPr>
-        <w:ind w:left="2880" w:hanging="360"/>
-      </w:pPr>
-    </w:lvl>
-    <w:lvl w:ilvl="2" w:tplc="0809001B">
-      <w:start w:val="1"/>
-      <w:numFmt w:val="lowerRoman"/>
-      <w:lvlText w:val="%3."/>
-      <w:lvlJc w:val="right"/>
-      <w:pPr>
-        <w:ind w:left="3600" w:hanging="180"/>
-      </w:pPr>
-    </w:lvl>
-    <w:lvl w:ilvl="3" w:tplc="0809000F" w:tentative="1">
-      <w:start w:val="1"/>
-      <w:numFmt w:val="decimal"/>
-      <w:lvlText w:val="%4."/>
-      <w:lvlJc w:val="left"/>
-      <w:pPr>
-        <w:ind w:left="4320" w:hanging="360"/>
-      </w:pPr>
-    </w:lvl>
-    <w:lvl w:ilvl="4" w:tplc="08090019" w:tentative="1">
-      <w:start w:val="1"/>
-      <w:numFmt w:val="lowerLetter"/>
-      <w:lvlText w:val="%5."/>
-      <w:lvlJc w:val="left"/>
-      <w:pPr>
-        <w:ind w:left="5040" w:hanging="360"/>
-      </w:pPr>
-    </w:lvl>
-    <w:lvl w:ilvl="5" w:tplc="0809001B" w:tentative="1">
-      <w:start w:val="1"/>
-      <w:numFmt w:val="lowerRoman"/>
-      <w:lvlText w:val="%6."/>
-      <w:lvlJc w:val="right"/>
-      <w:pPr>
-        <w:ind w:left="5760" w:hanging="180"/>
-      </w:pPr>
-    </w:lvl>
-    <w:lvl w:ilvl="6" w:tplc="0809000F" w:tentative="1">
-      <w:start w:val="1"/>
-      <w:numFmt w:val="decimal"/>
-      <w:lvlText w:val="%7."/>
-      <w:lvlJc w:val="left"/>
-      <w:pPr>
-        <w:ind w:left="6480" w:hanging="360"/>
-      </w:pPr>
-    </w:lvl>
-    <w:lvl w:ilvl="7" w:tplc="08090019" w:tentative="1">
-      <w:start w:val="1"/>
-      <w:numFmt w:val="lowerLetter"/>
-      <w:lvlText w:val="%8."/>
-      <w:lvlJc w:val="left"/>
-      <w:pPr>
-        <w:ind w:left="7200" w:hanging="360"/>
-      </w:pPr>
-    </w:lvl>
-    <w:lvl w:ilvl="8" w:tplc="0809001B" w:tentative="1">
-      <w:start w:val="1"/>
-      <w:numFmt w:val="lowerRoman"/>
-      <w:lvlText w:val="%9."/>
-      <w:lvlJc w:val="right"/>
-      <w:pPr>
-        <w:ind w:left="7920" w:hanging="180"/>
-      </w:pPr>
-    </w:lvl>
-  </w:abstractNum>
-  <w:abstractNum w:abstractNumId="3" w15:restartNumberingAfterBreak="0">
     <w:nsid w:val="096238C9"/>
     <w:multiLevelType w:val="hybridMultilevel"/>
     <w:tmpl w:val="83DC2AF0"/>
@@ -5488,7 +5174,7 @@
       </w:pPr>
     </w:lvl>
   </w:abstractNum>
-  <w:abstractNum w:abstractNumId="4" w15:restartNumberingAfterBreak="0">
+  <w:abstractNum w:abstractNumId="3" w15:restartNumberingAfterBreak="0">
     <w:nsid w:val="0FB67AF8"/>
     <w:multiLevelType w:val="hybridMultilevel"/>
     <w:tmpl w:val="7FDA6B36"/>
@@ -5574,7 +5260,7 @@
       </w:pPr>
     </w:lvl>
   </w:abstractNum>
-  <w:abstractNum w:abstractNumId="5" w15:restartNumberingAfterBreak="0">
+  <w:abstractNum w:abstractNumId="4" w15:restartNumberingAfterBreak="0">
     <w:nsid w:val="11B91DE3"/>
     <w:multiLevelType w:val="hybridMultilevel"/>
     <w:tmpl w:val="7B18B84A"/>
@@ -5660,7 +5346,7 @@
       </w:pPr>
     </w:lvl>
   </w:abstractNum>
-  <w:abstractNum w:abstractNumId="6" w15:restartNumberingAfterBreak="0">
+  <w:abstractNum w:abstractNumId="5" w15:restartNumberingAfterBreak="0">
     <w:nsid w:val="13136135"/>
     <w:multiLevelType w:val="hybridMultilevel"/>
     <w:tmpl w:val="B232A620"/>
@@ -5773,7 +5459,7 @@
       </w:rPr>
     </w:lvl>
   </w:abstractNum>
-  <w:abstractNum w:abstractNumId="7" w15:restartNumberingAfterBreak="0">
+  <w:abstractNum w:abstractNumId="6" w15:restartNumberingAfterBreak="0">
     <w:nsid w:val="2D3C0DB9"/>
     <w:multiLevelType w:val="hybridMultilevel"/>
     <w:tmpl w:val="C13CD458"/>
@@ -5887,96 +5573,7 @@
       </w:rPr>
     </w:lvl>
   </w:abstractNum>
-  <w:abstractNum w:abstractNumId="8" w15:restartNumberingAfterBreak="0">
-    <w:nsid w:val="2DC2176B"/>
-    <w:multiLevelType w:val="hybridMultilevel"/>
-    <w:tmpl w:val="D0108558"/>
-    <w:lvl w:ilvl="0" w:tplc="3758BB24">
-      <w:start w:val="1"/>
-      <w:numFmt w:val="decimal"/>
-      <w:lvlText w:val="%1."/>
-      <w:lvlJc w:val="left"/>
-      <w:pPr>
-        <w:ind w:left="1800" w:hanging="360"/>
-      </w:pPr>
-      <w:rPr>
-        <w:rFonts w:hint="default"/>
-      </w:rPr>
-    </w:lvl>
-    <w:lvl w:ilvl="1" w:tplc="08090019" w:tentative="1">
-      <w:start w:val="1"/>
-      <w:numFmt w:val="lowerLetter"/>
-      <w:lvlText w:val="%2."/>
-      <w:lvlJc w:val="left"/>
-      <w:pPr>
-        <w:ind w:left="2520" w:hanging="360"/>
-      </w:pPr>
-    </w:lvl>
-    <w:lvl w:ilvl="2" w:tplc="0809001B" w:tentative="1">
-      <w:start w:val="1"/>
-      <w:numFmt w:val="lowerRoman"/>
-      <w:lvlText w:val="%3."/>
-      <w:lvlJc w:val="right"/>
-      <w:pPr>
-        <w:ind w:left="3240" w:hanging="180"/>
-      </w:pPr>
-    </w:lvl>
-    <w:lvl w:ilvl="3" w:tplc="0809000F" w:tentative="1">
-      <w:start w:val="1"/>
-      <w:numFmt w:val="decimal"/>
-      <w:lvlText w:val="%4."/>
-      <w:lvlJc w:val="left"/>
-      <w:pPr>
-        <w:ind w:left="3960" w:hanging="360"/>
-      </w:pPr>
-    </w:lvl>
-    <w:lvl w:ilvl="4" w:tplc="08090019" w:tentative="1">
-      <w:start w:val="1"/>
-      <w:numFmt w:val="lowerLetter"/>
-      <w:lvlText w:val="%5."/>
-      <w:lvlJc w:val="left"/>
-      <w:pPr>
-        <w:ind w:left="4680" w:hanging="360"/>
-      </w:pPr>
-    </w:lvl>
-    <w:lvl w:ilvl="5" w:tplc="0809001B" w:tentative="1">
-      <w:start w:val="1"/>
-      <w:numFmt w:val="lowerRoman"/>
-      <w:lvlText w:val="%6."/>
-      <w:lvlJc w:val="right"/>
-      <w:pPr>
-        <w:ind w:left="5400" w:hanging="180"/>
-      </w:pPr>
-    </w:lvl>
-    <w:lvl w:ilvl="6" w:tplc="0809000F" w:tentative="1">
-      <w:start w:val="1"/>
-      <w:numFmt w:val="decimal"/>
-      <w:lvlText w:val="%7."/>
-      <w:lvlJc w:val="left"/>
-      <w:pPr>
-        <w:ind w:left="6120" w:hanging="360"/>
-      </w:pPr>
-    </w:lvl>
-    <w:lvl w:ilvl="7" w:tplc="08090019" w:tentative="1">
-      <w:start w:val="1"/>
-      <w:numFmt w:val="lowerLetter"/>
-      <w:lvlText w:val="%8."/>
-      <w:lvlJc w:val="left"/>
-      <w:pPr>
-        <w:ind w:left="6840" w:hanging="360"/>
-      </w:pPr>
-    </w:lvl>
-    <w:lvl w:ilvl="8" w:tplc="0809001B" w:tentative="1">
-      <w:start w:val="1"/>
-      <w:numFmt w:val="lowerRoman"/>
-      <w:lvlText w:val="%9."/>
-      <w:lvlJc w:val="right"/>
-      <w:pPr>
-        <w:ind w:left="7560" w:hanging="180"/>
-      </w:pPr>
-    </w:lvl>
-  </w:abstractNum>
-  <w:abstractNum w:abstractNumId="9" w15:restartNumberingAfterBreak="0">
+  <w:abstractNum w:abstractNumId="7" w15:restartNumberingAfterBreak="0">
     <w:nsid w:val="31EF5EA8"/>
     <w:multiLevelType w:val="hybridMultilevel"/>
     <w:tmpl w:val="83DC2AF0"/>
@@ -6062,7 +5659,7 @@
       </w:pPr>
     </w:lvl>
   </w:abstractNum>
-  <w:abstractNum w:abstractNumId="10" w15:restartNumberingAfterBreak="0">
+  <w:abstractNum w:abstractNumId="8" w15:restartNumberingAfterBreak="0">
     <w:nsid w:val="392E5F7A"/>
     <w:multiLevelType w:val="hybridMultilevel"/>
     <w:tmpl w:val="4126D080"/>
@@ -6174,96 +5771,7 @@
       </w:rPr>
     </w:lvl>
   </w:abstractNum>
-  <w:abstractNum w:abstractNumId="11" w15:restartNumberingAfterBreak="0">
-    <w:nsid w:val="3BCC4933"/>
-    <w:multiLevelType w:val="hybridMultilevel"/>
-    <w:tmpl w:val="5602E970"/>
-    <w:lvl w:ilvl="0" w:tplc="6B3EA8E2">
-      <w:start w:val="1"/>
-      <w:numFmt w:val="decimal"/>
-      <w:lvlText w:val="%1."/>
-      <w:lvlJc w:val="left"/>
-      <w:pPr>
-        <w:ind w:left="1080" w:hanging="360"/>
-      </w:pPr>
-      <w:rPr>
-        <w:rFonts w:hint="default"/>
-      </w:rPr>
-    </w:lvl>
-    <w:lvl w:ilvl="1" w:tplc="08090019" w:tentative="1">
-      <w:start w:val="1"/>
-      <w:numFmt w:val="lowerLetter"/>
-      <w:lvlText w:val="%2."/>
-      <w:lvlJc w:val="left"/>
-      <w:pPr>
-        <w:ind w:left="1800" w:hanging="360"/>
-      </w:pPr>
-    </w:lvl>
-    <w:lvl w:ilvl="2" w:tplc="0809001B" w:tentative="1">
-      <w:start w:val="1"/>
-      <w:numFmt w:val="lowerRoman"/>
-      <w:lvlText w:val="%3."/>
-      <w:lvlJc w:val="right"/>
-      <w:pPr>
-        <w:ind w:left="2520" w:hanging="180"/>
-      </w:pPr>
-    </w:lvl>
-    <w:lvl w:ilvl="3" w:tplc="0809000F" w:tentative="1">
-      <w:start w:val="1"/>
-      <w:numFmt w:val="decimal"/>
-      <w:lvlText w:val="%4."/>
-      <w:lvlJc w:val="left"/>
-      <w:pPr>
-        <w:ind w:left="3240" w:hanging="360"/>
-      </w:pPr>
-    </w:lvl>
-    <w:lvl w:ilvl="4" w:tplc="08090019" w:tentative="1">
-      <w:start w:val="1"/>
-      <w:numFmt w:val="lowerLetter"/>
-      <w:lvlText w:val="%5."/>
-      <w:lvlJc w:val="left"/>
-      <w:pPr>
-        <w:ind w:left="3960" w:hanging="360"/>
-      </w:pPr>
-    </w:lvl>
-    <w:lvl w:ilvl="5" w:tplc="0809001B" w:tentative="1">
-      <w:start w:val="1"/>
-      <w:numFmt w:val="lowerRoman"/>
-      <w:lvlText w:val="%6."/>
-      <w:lvlJc w:val="right"/>
-      <w:pPr>
-        <w:ind w:left="4680" w:hanging="180"/>
-      </w:pPr>
-    </w:lvl>
-    <w:lvl w:ilvl="6" w:tplc="0809000F" w:tentative="1">
-      <w:start w:val="1"/>
-      <w:numFmt w:val="decimal"/>
-      <w:lvlText w:val="%7."/>
-      <w:lvlJc w:val="left"/>
-      <w:pPr>
-        <w:ind w:left="5400" w:hanging="360"/>
-      </w:pPr>
-    </w:lvl>
-    <w:lvl w:ilvl="7" w:tplc="08090019" w:tentative="1">
-      <w:start w:val="1"/>
-      <w:numFmt w:val="lowerLetter"/>
-      <w:lvlText w:val="%8."/>
-      <w:lvlJc w:val="left"/>
-      <w:pPr>
-        <w:ind w:left="6120" w:hanging="360"/>
-      </w:pPr>
-    </w:lvl>
-    <w:lvl w:ilvl="8" w:tplc="0809001B" w:tentative="1">
-      <w:start w:val="1"/>
-      <w:numFmt w:val="lowerRoman"/>
-      <w:lvlText w:val="%9."/>
-      <w:lvlJc w:val="right"/>
-      <w:pPr>
-        <w:ind w:left="6840" w:hanging="180"/>
-      </w:pPr>
-    </w:lvl>
-  </w:abstractNum>
-  <w:abstractNum w:abstractNumId="12" w15:restartNumberingAfterBreak="0">
+  <w:abstractNum w:abstractNumId="9" w15:restartNumberingAfterBreak="0">
     <w:nsid w:val="413B26A8"/>
     <w:multiLevelType w:val="hybridMultilevel"/>
     <w:tmpl w:val="6A140CF8"/>
@@ -6430,7 +5938,7 @@
       </w:rPr>
     </w:lvl>
   </w:abstractNum>
-  <w:abstractNum w:abstractNumId="13" w15:restartNumberingAfterBreak="0">
+  <w:abstractNum w:abstractNumId="10" w15:restartNumberingAfterBreak="0">
     <w:nsid w:val="497A00FE"/>
     <w:multiLevelType w:val="hybridMultilevel"/>
     <w:tmpl w:val="83DC2AF0"/>
@@ -6516,96 +6024,7 @@
       </w:pPr>
     </w:lvl>
   </w:abstractNum>
-  <w:abstractNum w:abstractNumId="14" w15:restartNumberingAfterBreak="0">
-    <w:nsid w:val="504A5EAF"/>
-    <w:multiLevelType w:val="hybridMultilevel"/>
-    <w:tmpl w:val="AEF8D576"/>
-    <w:lvl w:ilvl="0" w:tplc="94224684">
-      <w:start w:val="1"/>
-      <w:numFmt w:val="decimal"/>
-      <w:lvlText w:val="%1."/>
-      <w:lvlJc w:val="left"/>
-      <w:pPr>
-        <w:ind w:left="1800" w:hanging="360"/>
-      </w:pPr>
-      <w:rPr>
-        <w:rFonts w:hint="default"/>
-      </w:rPr>
-    </w:lvl>
-    <w:lvl w:ilvl="1" w:tplc="08090019" w:tentative="1">
-      <w:start w:val="1"/>
-      <w:numFmt w:val="lowerLetter"/>
-      <w:lvlText w:val="%2."/>
-      <w:lvlJc w:val="left"/>
-      <w:pPr>
-        <w:ind w:left="2520" w:hanging="360"/>
-      </w:pPr>
-    </w:lvl>
-    <w:lvl w:ilvl="2" w:tplc="0809001B" w:tentative="1">
-      <w:start w:val="1"/>
-      <w:numFmt w:val="lowerRoman"/>
-      <w:lvlText w:val="%3."/>
-      <w:lvlJc w:val="right"/>
-      <w:pPr>
-        <w:ind w:left="3240" w:hanging="180"/>
-      </w:pPr>
-    </w:lvl>
-    <w:lvl w:ilvl="3" w:tplc="0809000F" w:tentative="1">
-      <w:start w:val="1"/>
-      <w:numFmt w:val="decimal"/>
-      <w:lvlText w:val="%4."/>
-      <w:lvlJc w:val="left"/>
-      <w:pPr>
-        <w:ind w:left="3960" w:hanging="360"/>
-      </w:pPr>
-    </w:lvl>
-    <w:lvl w:ilvl="4" w:tplc="08090019" w:tentative="1">
-      <w:start w:val="1"/>
-      <w:numFmt w:val="lowerLetter"/>
-      <w:lvlText w:val="%5."/>
-      <w:lvlJc w:val="left"/>
-      <w:pPr>
-        <w:ind w:left="4680" w:hanging="360"/>
-      </w:pPr>
-    </w:lvl>
-    <w:lvl w:ilvl="5" w:tplc="0809001B" w:tentative="1">
-      <w:start w:val="1"/>
-      <w:numFmt w:val="lowerRoman"/>
-      <w:lvlText w:val="%6."/>
-      <w:lvlJc w:val="right"/>
-      <w:pPr>
-        <w:ind w:left="5400" w:hanging="180"/>
-      </w:pPr>
-    </w:lvl>
-    <w:lvl w:ilvl="6" w:tplc="0809000F" w:tentative="1">
-      <w:start w:val="1"/>
-      <w:numFmt w:val="decimal"/>
-      <w:lvlText w:val="%7."/>
-      <w:lvlJc w:val="left"/>
-      <w:pPr>
-        <w:ind w:left="6120" w:hanging="360"/>
-      </w:pPr>
-    </w:lvl>
-    <w:lvl w:ilvl="7" w:tplc="08090019" w:tentative="1">
-      <w:start w:val="1"/>
-      <w:numFmt w:val="lowerLetter"/>
-      <w:lvlText w:val="%8."/>
-      <w:lvlJc w:val="left"/>
-      <w:pPr>
-        <w:ind w:left="6840" w:hanging="360"/>
-      </w:pPr>
-    </w:lvl>
-    <w:lvl w:ilvl="8" w:tplc="0809001B" w:tentative="1">
-      <w:start w:val="1"/>
-      <w:numFmt w:val="lowerRoman"/>
-      <w:lvlText w:val="%9."/>
-      <w:lvlJc w:val="right"/>
-      <w:pPr>
-        <w:ind w:left="7560" w:hanging="180"/>
-      </w:pPr>
-    </w:lvl>
-  </w:abstractNum>
-  <w:abstractNum w:abstractNumId="15" w15:restartNumberingAfterBreak="0">
+  <w:abstractNum w:abstractNumId="11" w15:restartNumberingAfterBreak="0">
     <w:nsid w:val="517E0B7A"/>
     <w:multiLevelType w:val="hybridMultilevel"/>
     <w:tmpl w:val="E4B468B0"/>
@@ -6691,96 +6110,7 @@
       </w:pPr>
     </w:lvl>
   </w:abstractNum>
-  <w:abstractNum w:abstractNumId="16" w15:restartNumberingAfterBreak="0">
-    <w:nsid w:val="54FD47F4"/>
-    <w:multiLevelType w:val="hybridMultilevel"/>
-    <w:tmpl w:val="3F341122"/>
-    <w:lvl w:ilvl="0" w:tplc="0809000F">
-      <w:start w:val="1"/>
-      <w:numFmt w:val="decimal"/>
-      <w:lvlText w:val="%1."/>
-      <w:lvlJc w:val="left"/>
-      <w:pPr>
-        <w:ind w:left="720" w:hanging="360"/>
-      </w:pPr>
-      <w:rPr>
-        <w:rFonts w:hint="default"/>
-      </w:rPr>
-    </w:lvl>
-    <w:lvl w:ilvl="1" w:tplc="08090019" w:tentative="1">
-      <w:start w:val="1"/>
-      <w:numFmt w:val="lowerLetter"/>
-      <w:lvlText w:val="%2."/>
-      <w:lvlJc w:val="left"/>
-      <w:pPr>
-        <w:ind w:left="1440" w:hanging="360"/>
-      </w:pPr>
-    </w:lvl>
-    <w:lvl w:ilvl="2" w:tplc="0809001B" w:tentative="1">
-      <w:start w:val="1"/>
-      <w:numFmt w:val="lowerRoman"/>
-      <w:lvlText w:val="%3."/>
-      <w:lvlJc w:val="right"/>
-      <w:pPr>
-        <w:ind w:left="2160" w:hanging="180"/>
-      </w:pPr>
-    </w:lvl>
-    <w:lvl w:ilvl="3" w:tplc="0809000F" w:tentative="1">
-      <w:start w:val="1"/>
-      <w:numFmt w:val="decimal"/>
-      <w:lvlText w:val="%4."/>
-      <w:lvlJc w:val="left"/>
-      <w:pPr>
-        <w:ind w:left="2880" w:hanging="360"/>
-      </w:pPr>
-    </w:lvl>
-    <w:lvl w:ilvl="4" w:tplc="08090019" w:tentative="1">
-      <w:start w:val="1"/>
-      <w:numFmt w:val="lowerLetter"/>
-      <w:lvlText w:val="%5."/>
-      <w:lvlJc w:val="left"/>
-      <w:pPr>
-        <w:ind w:left="3600" w:hanging="360"/>
-      </w:pPr>
-    </w:lvl>
-    <w:lvl w:ilvl="5" w:tplc="0809001B" w:tentative="1">
-      <w:start w:val="1"/>
-      <w:numFmt w:val="lowerRoman"/>
-      <w:lvlText w:val="%6."/>
-      <w:lvlJc w:val="right"/>
-      <w:pPr>
-        <w:ind w:left="4320" w:hanging="180"/>
-      </w:pPr>
-    </w:lvl>
-    <w:lvl w:ilvl="6" w:tplc="0809000F" w:tentative="1">
-      <w:start w:val="1"/>
-      <w:numFmt w:val="decimal"/>
-      <w:lvlText w:val="%7."/>
-      <w:lvlJc w:val="left"/>
-      <w:pPr>
-        <w:ind w:left="5040" w:hanging="360"/>
-      </w:pPr>
-    </w:lvl>
-    <w:lvl w:ilvl="7" w:tplc="08090019" w:tentative="1">
-      <w:start w:val="1"/>
-      <w:numFmt w:val="lowerLetter"/>
-      <w:lvlText w:val="%8."/>
-      <w:lvlJc w:val="left"/>
-      <w:pPr>
-        <w:ind w:left="5760" w:hanging="360"/>
-      </w:pPr>
-    </w:lvl>
-    <w:lvl w:ilvl="8" w:tplc="0809001B" w:tentative="1">
-      <w:start w:val="1"/>
-      <w:numFmt w:val="lowerRoman"/>
-      <w:lvlText w:val="%9."/>
-      <w:lvlJc w:val="right"/>
-      <w:pPr>
-        <w:ind w:left="6480" w:hanging="180"/>
-      </w:pPr>
-    </w:lvl>
-  </w:abstractNum>
-  <w:abstractNum w:abstractNumId="17" w15:restartNumberingAfterBreak="0">
+  <w:abstractNum w:abstractNumId="12" w15:restartNumberingAfterBreak="0">
     <w:nsid w:val="55AC708F"/>
     <w:multiLevelType w:val="hybridMultilevel"/>
     <w:tmpl w:val="E6BA24F2"/>
@@ -6869,7 +6199,7 @@
       </w:pPr>
     </w:lvl>
   </w:abstractNum>
-  <w:abstractNum w:abstractNumId="18" w15:restartNumberingAfterBreak="0">
+  <w:abstractNum w:abstractNumId="13" w15:restartNumberingAfterBreak="0">
     <w:nsid w:val="55FF62E4"/>
     <w:multiLevelType w:val="hybridMultilevel"/>
     <w:tmpl w:val="C0F62F34"/>
@@ -6955,7 +6285,7 @@
       </w:pPr>
     </w:lvl>
   </w:abstractNum>
-  <w:abstractNum w:abstractNumId="19" w15:restartNumberingAfterBreak="0">
+  <w:abstractNum w:abstractNumId="14" w15:restartNumberingAfterBreak="0">
     <w:nsid w:val="5DCA4F12"/>
     <w:multiLevelType w:val="hybridMultilevel"/>
     <w:tmpl w:val="4B603640"/>
@@ -7068,7 +6398,7 @@
       </w:rPr>
     </w:lvl>
   </w:abstractNum>
-  <w:abstractNum w:abstractNumId="20" w15:restartNumberingAfterBreak="0">
+  <w:abstractNum w:abstractNumId="15" w15:restartNumberingAfterBreak="0">
     <w:nsid w:val="65790DA6"/>
     <w:multiLevelType w:val="hybridMultilevel"/>
     <w:tmpl w:val="7B18B84A"/>
@@ -7154,7 +6484,7 @@
       </w:pPr>
     </w:lvl>
   </w:abstractNum>
-  <w:abstractNum w:abstractNumId="21" w15:restartNumberingAfterBreak="0">
+  <w:abstractNum w:abstractNumId="16" w15:restartNumberingAfterBreak="0">
     <w:nsid w:val="6E0158A1"/>
     <w:multiLevelType w:val="hybridMultilevel"/>
     <w:tmpl w:val="86E81794"/>
@@ -7240,7 +6570,7 @@
       </w:pPr>
     </w:lvl>
   </w:abstractNum>
-  <w:abstractNum w:abstractNumId="22" w15:restartNumberingAfterBreak="0">
+  <w:abstractNum w:abstractNumId="17" w15:restartNumberingAfterBreak="0">
     <w:nsid w:val="6E876F4F"/>
     <w:multiLevelType w:val="hybridMultilevel"/>
     <w:tmpl w:val="6434BFA8"/>
@@ -7329,7 +6659,7 @@
       </w:pPr>
     </w:lvl>
   </w:abstractNum>
-  <w:abstractNum w:abstractNumId="23" w15:restartNumberingAfterBreak="0">
+  <w:abstractNum w:abstractNumId="18" w15:restartNumberingAfterBreak="0">
     <w:nsid w:val="711456C5"/>
     <w:multiLevelType w:val="hybridMultilevel"/>
     <w:tmpl w:val="935471E6"/>
@@ -7496,7 +6826,7 @@
       </w:rPr>
     </w:lvl>
   </w:abstractNum>
-  <w:abstractNum w:abstractNumId="24" w15:restartNumberingAfterBreak="0">
+  <w:abstractNum w:abstractNumId="19" w15:restartNumberingAfterBreak="0">
     <w:nsid w:val="73B5335F"/>
     <w:multiLevelType w:val="hybridMultilevel"/>
     <w:tmpl w:val="AA40EB80"/>
@@ -7585,7 +6915,7 @@
       </w:pPr>
     </w:lvl>
   </w:abstractNum>
-  <w:abstractNum w:abstractNumId="25" w15:restartNumberingAfterBreak="0">
+  <w:abstractNum w:abstractNumId="20" w15:restartNumberingAfterBreak="0">
     <w:nsid w:val="756F7374"/>
     <w:multiLevelType w:val="hybridMultilevel"/>
     <w:tmpl w:val="194CD746"/>
@@ -7698,7 +7028,7 @@
       </w:rPr>
     </w:lvl>
   </w:abstractNum>
-  <w:abstractNum w:abstractNumId="26" w15:restartNumberingAfterBreak="0">
+  <w:abstractNum w:abstractNumId="21" w15:restartNumberingAfterBreak="0">
     <w:nsid w:val="76FF74B5"/>
     <w:multiLevelType w:val="hybridMultilevel"/>
     <w:tmpl w:val="3C329E44"/>
@@ -7791,82 +7121,67 @@
     <w:abstractNumId w:val="0"/>
   </w:num>
   <w:num w:numId="2">
-    <w:abstractNumId w:val="25"/>
+    <w:abstractNumId w:val="20"/>
   </w:num>
   <w:num w:numId="3">
-    <w:abstractNumId w:val="13"/>
+    <w:abstractNumId w:val="10"/>
   </w:num>
   <w:num w:numId="4">
-    <w:abstractNumId w:val="9"/>
+    <w:abstractNumId w:val="7"/>
   </w:num>
   <w:num w:numId="5">
-    <w:abstractNumId w:val="3"/>
+    <w:abstractNumId w:val="2"/>
   </w:num>
   <w:num w:numId="6">
-    <w:abstractNumId w:val="20"/>
+    <w:abstractNumId w:val="15"/>
   </w:num>
   <w:num w:numId="7">
-    <w:abstractNumId w:val="5"/>
+    <w:abstractNumId w:val="4"/>
   </w:num>
   <w:num w:numId="8">
     <w:abstractNumId w:val="1"/>
   </w:num>
   <w:num w:numId="9">
-    <w:abstractNumId w:val="10"/>
+    <w:abstractNumId w:val="8"/>
   </w:num>
   <w:num w:numId="10">
+    <w:abstractNumId w:val="13"/>
+  </w:num>
+  <w:num w:numId="11">
+    <w:abstractNumId w:val="19"/>
+  </w:num>
+  <w:num w:numId="12">
+    <w:abstractNumId w:val="21"/>
+  </w:num>
+  <w:num w:numId="13">
+    <w:abstractNumId w:val="17"/>
+  </w:num>
+  <w:num w:numId="14">
     <w:abstractNumId w:val="18"/>
   </w:num>
-  <w:num w:numId="11">
-    <w:abstractNumId w:val="24"/>
-  </w:num>
-  <w:num w:numId="12">
-    <w:abstractNumId w:val="26"/>
-  </w:num>
-  <w:num w:numId="13">
-    <w:abstractNumId w:val="22"/>
-  </w:num>
-  <w:num w:numId="14">
-    <w:abstractNumId w:val="23"/>
-  </w:num>
   <w:num w:numId="15">
-    <w:abstractNumId w:val="4"/>
+    <w:abstractNumId w:val="3"/>
   </w:num>
   <w:num w:numId="16">
-    <w:abstractNumId w:val="21"/>
+    <w:abstractNumId w:val="16"/>
   </w:num>
   <w:num w:numId="17">
-    <w:abstractNumId w:val="15"/>
+    <w:abstractNumId w:val="11"/>
   </w:num>
   <w:num w:numId="18">
-    <w:abstractNumId w:val="17"/>
+    <w:abstractNumId w:val="12"/>
   </w:num>
   <w:num w:numId="19">
-    <w:abstractNumId w:val="12"/>
+    <w:abstractNumId w:val="9"/>
   </w:num>
   <w:num w:numId="20">
-    <w:abstractNumId w:val="19"/>
+    <w:abstractNumId w:val="14"/>
   </w:num>
   <w:num w:numId="21">
-    <w:abstractNumId w:val="7"/>
+    <w:abstractNumId w:val="6"/>
   </w:num>
   <w:num w:numId="22">
-    <w:abstractNumId w:val="6"/>
-  </w:num>
-  <w:num w:numId="23">
-    <w:abstractNumId w:val="11"/>
-  </w:num>
-  <w:num w:numId="24">
-    <w:abstractNumId w:val="16"/>
-  </w:num>
-  <w:num w:numId="25">
-    <w:abstractNumId w:val="14"/>
-  </w:num>
-  <w:num w:numId="26">
-    <w:abstractNumId w:val="2"/>
-  </w:num>
-  <w:num w:numId="27">
-    <w:abstractNumId w:val="8"/>
+    <w:abstractNumId w:val="5"/>
   </w:num>
   <w:numIdMacAtCleanup w:val="10"/>
 </w:numbering>
@@ -7904,7 +7219,6 @@
     <w:lsdException w:name="Strong" w:qFormat="1"/>
     <w:lsdException w:name="Emphasis" w:qFormat="1"/>
     <w:lsdException w:name="HTML Variable" w:semiHidden="1" w:unhideWhenUsed="1"/>
-    <w:lsdException w:name="Normal Table" w:semiHidden="1" w:unhideWhenUsed="1"/>
     <w:lsdException w:name="Outline List 3" w:semiHidden="1" w:unhideWhenUsed="1"/>
     <w:lsdException w:name="Table Simple 1" w:semiHidden="1" w:unhideWhenUsed="1"/>
     <w:lsdException w:name="Table Simple 2" w:semiHidden="1" w:unhideWhenUsed="1"/>
@@ -7947,10 +7261,8 @@
     <w:lsdException w:name="Table Subtle 2" w:semiHidden="1" w:unhideWhenUsed="1"/>
     <w:lsdException w:name="Table Web 1" w:semiHidden="1" w:unhideWhenUsed="1"/>
     <w:lsdException w:name="Table Web 2" w:semiHidden="1" w:unhideWhenUsed="1"/>
-    <w:lsdException w:name="Table Web 3" w:semiHidden="1" w:unhideWhenUsed="1"/>
     <w:lsdException w:name="Balloon Text" w:semiHidden="1" w:unhideWhenUsed="1"/>
     <w:lsdException w:name="Table Grid" w:uiPriority="39"/>
-    <w:lsdException w:name="Table Theme" w:semiHidden="1" w:unhideWhenUsed="1"/>
     <w:lsdException w:name="Placeholder Text" w:semiHidden="1" w:uiPriority="99"/>
     <w:lsdException w:name="No Spacing" w:uiPriority="1" w:qFormat="1"/>
     <w:lsdException w:name="Light Shading" w:uiPriority="60"/>
@@ -9295,7 +8607,7 @@
 </file>
 
 <file path=customXml/itemProps1.xml><?xml version="1.0" encoding="utf-8"?>
-<ds:datastoreItem xmlns:ds="http://schemas.openxmlformats.org/officeDocument/2006/customXml" ds:itemID="{37F20BD8-4A85-45C9-A944-074A5571651B}">
+<ds:datastoreItem xmlns:ds="http://schemas.openxmlformats.org/officeDocument/2006/customXml" ds:itemID="{84ADF700-506D-4A03-953D-E0CBE4E646C2}">
   <ds:schemaRefs>
     <ds:schemaRef ds:uri="http://schemas.openxmlformats.org/officeDocument/2006/bibliography"/>
   </ds:schemaRefs>

</xml_diff>

<commit_message>
Updated Index and minor fixes
</commit_message>
<xml_diff>
--- a/Documents/URS/URS.docx
+++ b/Documents/URS/URS.docx
@@ -534,16 +534,16 @@
       </w:pPr>
     </w:p>
     <w:bookmarkStart w:id="0" w:name="_Toc462721078" w:displacedByCustomXml="next"/>
-    <w:bookmarkStart w:id="1" w:name="_Toc370695242" w:displacedByCustomXml="next"/>
-    <w:bookmarkStart w:id="2" w:name="_Toc370696869" w:displacedByCustomXml="next"/>
-    <w:bookmarkStart w:id="3" w:name="_Toc370697205" w:displacedByCustomXml="next"/>
-    <w:bookmarkStart w:id="4" w:name="_Toc383848210" w:displacedByCustomXml="next"/>
-    <w:bookmarkStart w:id="5" w:name="_Toc383848334" w:displacedByCustomXml="next"/>
-    <w:bookmarkStart w:id="6" w:name="_Toc383950097" w:displacedByCustomXml="next"/>
-    <w:bookmarkStart w:id="7" w:name="_Toc384540440" w:displacedByCustomXml="next"/>
-    <w:bookmarkStart w:id="8" w:name="_Toc385229721" w:displacedByCustomXml="next"/>
-    <w:bookmarkStart w:id="9" w:name="_Toc385230057" w:displacedByCustomXml="next"/>
-    <w:bookmarkStart w:id="10" w:name="_Toc460928619" w:displacedByCustomXml="next"/>
+    <w:bookmarkStart w:id="1" w:name="_Toc460928619" w:displacedByCustomXml="next"/>
+    <w:bookmarkStart w:id="2" w:name="_Toc385230057" w:displacedByCustomXml="next"/>
+    <w:bookmarkStart w:id="3" w:name="_Toc385229721" w:displacedByCustomXml="next"/>
+    <w:bookmarkStart w:id="4" w:name="_Toc384540440" w:displacedByCustomXml="next"/>
+    <w:bookmarkStart w:id="5" w:name="_Toc383950097" w:displacedByCustomXml="next"/>
+    <w:bookmarkStart w:id="6" w:name="_Toc383848334" w:displacedByCustomXml="next"/>
+    <w:bookmarkStart w:id="7" w:name="_Toc383848210" w:displacedByCustomXml="next"/>
+    <w:bookmarkStart w:id="8" w:name="_Toc370697205" w:displacedByCustomXml="next"/>
+    <w:bookmarkStart w:id="9" w:name="_Toc370696869" w:displacedByCustomXml="next"/>
+    <w:bookmarkStart w:id="10" w:name="_Toc370695242" w:displacedByCustomXml="next"/>
     <w:sdt>
       <w:sdtPr>
         <w:rPr>
@@ -2251,6 +2251,7 @@
       </w:pPr>
       <w:bookmarkStart w:id="11" w:name="_Toc462721079"/>
       <w:r>
+        <w:lastRenderedPageBreak/>
         <w:t>INTRODUCTION</w:t>
       </w:r>
       <w:bookmarkEnd w:id="10"/>
@@ -2289,11 +2290,16 @@
         <w:t>This document is the definitive specification of the u</w:t>
       </w:r>
       <w:r>
-        <w:t>ser requirements for RCAEA Project to be developed by Tanks &amp; Co.™</w:t>
+        <w:t xml:space="preserve">ser requirements for RCAEA Project to be developed by Tanks &amp; </w:t>
+      </w:r>
+      <w:proofErr w:type="spellStart"/>
+      <w:r>
+        <w:t>Co.™</w:t>
       </w:r>
       <w:r>
         <w:t>The</w:t>
       </w:r>
+      <w:proofErr w:type="spellEnd"/>
       <w:r>
         <w:t xml:space="preserve"> applicat</w:t>
       </w:r>
@@ -2313,7 +2319,15 @@
         <w:t>time. By</w:t>
       </w:r>
       <w:r>
-        <w:t xml:space="preserve"> using this application they can</w:t>
+        <w:t xml:space="preserve"> using this </w:t>
+      </w:r>
+      <w:proofErr w:type="gramStart"/>
+      <w:r>
+        <w:t>application</w:t>
+      </w:r>
+      <w:proofErr w:type="gramEnd"/>
+      <w:r>
+        <w:t xml:space="preserve"> they can</w:t>
       </w:r>
       <w:r>
         <w:t xml:space="preserve"> </w:t>
@@ -2689,115 +2703,170 @@
           <w:b/>
           <w:lang w:val="bg-BG"/>
         </w:rPr>
-        <w:t>Functional R</w:t>
-      </w:r>
+        <w:t>Actor</w:t>
+      </w:r>
+      <w:r>
+        <w:rPr>
+          <w:lang w:val="bg-BG"/>
+        </w:rPr>
+        <w:t xml:space="preserve"> – S</w:t>
+      </w:r>
+      <w:r>
+        <w:rPr>
+          <w:lang w:val="bg-BG"/>
+        </w:rPr>
+        <w:t>pecifies a role played by a user or any other system</w:t>
+      </w:r>
+      <w:r>
+        <w:rPr>
+          <w:lang w:val="bg-BG"/>
+        </w:rPr>
+        <w:t xml:space="preserve"> that interacts with the application in the use case.</w:t>
+      </w:r>
+    </w:p>
+    <w:p>
+      <w:pPr>
+        <w:rPr>
+          <w:lang w:val="bg-BG"/>
+        </w:rPr>
+      </w:pPr>
       <w:r>
         <w:rPr>
           <w:b/>
           <w:lang w:val="bg-BG"/>
         </w:rPr>
-        <w:t>equirement</w:t>
+        <w:t>Functional R</w:t>
       </w:r>
       <w:r>
         <w:rPr>
           <w:b/>
           <w:lang w:val="bg-BG"/>
         </w:rPr>
-        <w:t xml:space="preserve"> </w:t>
-      </w:r>
-      <w:r>
-        <w:rPr>
-          <w:lang w:val="bg-BG"/>
-        </w:rPr>
-        <w:t>– D</w:t>
-      </w:r>
-      <w:r>
-        <w:rPr>
-          <w:lang w:val="bg-BG"/>
-        </w:rPr>
-        <w:t xml:space="preserve">efines a function of </w:t>
-      </w:r>
-      <w:r>
-        <w:rPr>
-          <w:lang w:val="bg-BG"/>
-        </w:rPr>
-        <w:t>the application</w:t>
-      </w:r>
-      <w:r>
-        <w:rPr>
-          <w:lang w:val="bg-BG"/>
-        </w:rPr>
-        <w:t xml:space="preserve"> or its component. A function is described as a set of inputs, the behavior, and outputs.</w:t>
-      </w:r>
-    </w:p>
-    <w:p>
-      <w:pPr>
-        <w:rPr>
-          <w:lang w:val="bg-BG"/>
-        </w:rPr>
-      </w:pPr>
+        <w:t>equirement</w:t>
+      </w:r>
       <w:r>
         <w:rPr>
           <w:b/>
           <w:lang w:val="bg-BG"/>
         </w:rPr>
-        <w:t>Non-Functional R</w:t>
-      </w:r>
+        <w:t xml:space="preserve"> </w:t>
+      </w:r>
+      <w:r>
+        <w:rPr>
+          <w:lang w:val="bg-BG"/>
+        </w:rPr>
+        <w:t>– D</w:t>
+      </w:r>
+      <w:r>
+        <w:rPr>
+          <w:lang w:val="bg-BG"/>
+        </w:rPr>
+        <w:t xml:space="preserve">efines a function of </w:t>
+      </w:r>
+      <w:r>
+        <w:rPr>
+          <w:lang w:val="bg-BG"/>
+        </w:rPr>
+        <w:t>the application</w:t>
+      </w:r>
+      <w:r>
+        <w:rPr>
+          <w:lang w:val="bg-BG"/>
+        </w:rPr>
+        <w:t xml:space="preserve"> or its component. A function is described as a set of inputs, the behavior, and outputs.</w:t>
+      </w:r>
+    </w:p>
+    <w:p>
+      <w:pPr>
+        <w:rPr>
+          <w:lang w:val="bg-BG"/>
+        </w:rPr>
+      </w:pPr>
       <w:r>
         <w:rPr>
           <w:b/>
           <w:lang w:val="bg-BG"/>
         </w:rPr>
-        <w:t>equirement</w:t>
-      </w:r>
-      <w:r>
-        <w:rPr>
-          <w:lang w:val="bg-BG"/>
-        </w:rPr>
-        <w:t xml:space="preserve"> – A </w:t>
-      </w:r>
-      <w:r>
-        <w:rPr>
-          <w:lang w:val="bg-BG"/>
-        </w:rPr>
-        <w:t>requirement that specifies criteria that can be used</w:t>
-      </w:r>
-      <w:r>
-        <w:rPr>
-          <w:lang w:val="bg-BG"/>
-        </w:rPr>
-        <w:t xml:space="preserve"> to judge the operation of the application</w:t>
-      </w:r>
-      <w:r>
-        <w:rPr>
-          <w:lang w:val="bg-BG"/>
-        </w:rPr>
-        <w:t xml:space="preserve">, rather than specific behaviors. </w:t>
-      </w:r>
-      <w:r>
-        <w:rPr>
-          <w:lang w:val="bg-BG"/>
-        </w:rPr>
-        <w:t>It is contrasted with Functional R</w:t>
-      </w:r>
-      <w:r>
-        <w:rPr>
-          <w:lang w:val="bg-BG"/>
-        </w:rPr>
-        <w:t>equirements that define specific behavior or functions.</w:t>
-      </w:r>
-    </w:p>
-    <w:p>
-      <w:pPr>
-        <w:rPr>
-          <w:lang w:val="bg-BG"/>
-        </w:rPr>
-      </w:pPr>
+        <w:lastRenderedPageBreak/>
+        <w:t>Non-Functional R</w:t>
+      </w:r>
       <w:r>
         <w:rPr>
           <w:b/>
           <w:lang w:val="bg-BG"/>
         </w:rPr>
+        <w:t>equirement</w:t>
+      </w:r>
+      <w:r>
+        <w:rPr>
+          <w:lang w:val="bg-BG"/>
+        </w:rPr>
+        <w:t xml:space="preserve"> – A </w:t>
+      </w:r>
+      <w:r>
+        <w:rPr>
+          <w:lang w:val="bg-BG"/>
+        </w:rPr>
+        <w:t>requirement that specifies criteria that can be used</w:t>
+      </w:r>
+      <w:r>
+        <w:rPr>
+          <w:lang w:val="bg-BG"/>
+        </w:rPr>
+        <w:t xml:space="preserve"> to judge the operation of the application</w:t>
+      </w:r>
+      <w:r>
+        <w:rPr>
+          <w:lang w:val="bg-BG"/>
+        </w:rPr>
+        <w:t xml:space="preserve">, rather than specific behaviors. </w:t>
+      </w:r>
+      <w:r>
+        <w:rPr>
+          <w:lang w:val="bg-BG"/>
+        </w:rPr>
+        <w:t>It is contrasted with Functional R</w:t>
+      </w:r>
+      <w:r>
+        <w:rPr>
+          <w:lang w:val="bg-BG"/>
+        </w:rPr>
+        <w:t>equirements that define specific behavior or functions.</w:t>
+      </w:r>
+    </w:p>
+    <w:p>
+      <w:pPr>
+        <w:rPr>
+          <w:lang w:val="bg-BG"/>
+        </w:rPr>
+      </w:pPr>
+      <w:r>
+        <w:rPr>
+          <w:b/>
+          <w:lang w:val="bg-BG"/>
+        </w:rPr>
+        <w:t>Global Variable</w:t>
+      </w:r>
+      <w:r>
+        <w:rPr>
+          <w:lang w:val="bg-BG"/>
+        </w:rPr>
+        <w:t xml:space="preserve"> – Indicates configurations that will affect the whole current simulation.</w:t>
+      </w:r>
+      <w:bookmarkStart w:id="15" w:name="_GoBack"/>
+      <w:bookmarkEnd w:id="15"/>
+    </w:p>
+    <w:p>
+      <w:pPr>
+        <w:rPr>
+          <w:lang w:val="bg-BG"/>
+        </w:rPr>
+      </w:pPr>
+      <w:r>
+        <w:rPr>
+          <w:b/>
+          <w:lang w:val="bg-BG"/>
+        </w:rPr>
         <w:t>Use Case</w:t>
       </w:r>
       <w:r>
@@ -2841,6 +2910,50 @@
           <w:lang w:val="bg-BG"/>
         </w:rPr>
         <w:t xml:space="preserve"> to achieve a goal.</w:t>
+      </w:r>
+    </w:p>
+    <w:p>
+      <w:pPr>
+        <w:rPr>
+          <w:lang w:val="bg-BG"/>
+        </w:rPr>
+      </w:pPr>
+      <w:r>
+        <w:rPr>
+          <w:b/>
+          <w:lang w:val="bg-BG"/>
+        </w:rPr>
+        <w:t xml:space="preserve">Sea-Level </w:t>
+      </w:r>
+      <w:r>
+        <w:rPr>
+          <w:lang w:val="bg-BG"/>
+        </w:rPr>
+        <w:t>– Le</w:t>
+      </w:r>
+      <w:r>
+        <w:rPr>
+          <w:lang w:val="bg-BG"/>
+        </w:rPr>
+        <w:t>vel of detail of the use cases.</w:t>
+      </w:r>
+      <w:r>
+        <w:rPr>
+          <w:lang w:val="bg-BG"/>
+        </w:rPr>
+        <w:t xml:space="preserve"> </w:t>
+      </w:r>
+      <w:r>
+        <w:rPr>
+          <w:lang w:val="bg-BG"/>
+        </w:rPr>
+        <w:t>At Sea-</w:t>
+      </w:r>
+      <w:r>
+        <w:rPr>
+          <w:lang w:val="bg-BG"/>
+        </w:rPr>
+        <w:t>Level one deals with users and how their goals are achieved.</w:t>
       </w:r>
     </w:p>
     <w:p>
@@ -3029,30 +3142,30 @@
       <w:pPr>
         <w:pStyle w:val="Heading1"/>
       </w:pPr>
-      <w:bookmarkStart w:id="15" w:name="_Toc460928622"/>
-      <w:bookmarkStart w:id="16" w:name="_Toc462721082"/>
+      <w:bookmarkStart w:id="16" w:name="_Toc460928622"/>
+      <w:bookmarkStart w:id="17" w:name="_Toc462721082"/>
       <w:r>
         <w:t>PR</w:t>
       </w:r>
-      <w:bookmarkEnd w:id="15"/>
+      <w:bookmarkEnd w:id="16"/>
       <w:r>
         <w:t>ODUCT</w:t>
       </w:r>
       <w:r>
         <w:t xml:space="preserve"> DESCRIPTION</w:t>
       </w:r>
-      <w:bookmarkEnd w:id="16"/>
+      <w:bookmarkEnd w:id="17"/>
     </w:p>
     <w:p/>
     <w:p>
       <w:pPr>
         <w:pStyle w:val="Heading2"/>
       </w:pPr>
-      <w:bookmarkStart w:id="17" w:name="_Toc462721083"/>
+      <w:bookmarkStart w:id="18" w:name="_Toc462721083"/>
       <w:r>
         <w:t>Background Information</w:t>
       </w:r>
-      <w:bookmarkEnd w:id="17"/>
+      <w:bookmarkEnd w:id="18"/>
     </w:p>
     <w:p>
       <w:pPr>
@@ -3063,7 +3176,7 @@
           <w:szCs w:val="40"/>
         </w:rPr>
       </w:pPr>
-      <w:bookmarkStart w:id="18" w:name="_Toc460928624"/>
+      <w:bookmarkStart w:id="19" w:name="_Toc460928624"/>
       <w:r>
         <w:t>SIM Software Inc. is interested in adopting simulation applications and has asked for project proposals</w:t>
       </w:r>
@@ -3124,13 +3237,13 @@
       <w:pPr>
         <w:pStyle w:val="Heading2"/>
       </w:pPr>
-      <w:bookmarkStart w:id="19" w:name="_Toc462721084"/>
+      <w:bookmarkStart w:id="20" w:name="_Toc462721084"/>
       <w:r>
         <w:t>Performance</w:t>
       </w:r>
-      <w:bookmarkEnd w:id="19"/>
-    </w:p>
-    <w:bookmarkEnd w:id="18"/>
+      <w:bookmarkEnd w:id="20"/>
+    </w:p>
+    <w:bookmarkEnd w:id="19"/>
     <w:p>
       <w:r>
         <w:t xml:space="preserve">In this project we will create an application to simulate cultivating specific crop(s) in an area of land during </w:t>
@@ -3148,7 +3261,11 @@
         <w:t>s</w:t>
       </w:r>
       <w:r>
-        <w:t xml:space="preserve"> to grow </w:t>
+        <w:t xml:space="preserve"> to </w:t>
+      </w:r>
+      <w:r>
+        <w:lastRenderedPageBreak/>
+        <w:t xml:space="preserve">grow </w:t>
       </w:r>
       <w:r>
         <w:t xml:space="preserve">selected </w:t>
@@ -3184,11 +3301,11 @@
       <w:pPr>
         <w:pStyle w:val="Heading2"/>
       </w:pPr>
-      <w:bookmarkStart w:id="20" w:name="_Toc462721085"/>
+      <w:bookmarkStart w:id="21" w:name="_Toc462721085"/>
       <w:r>
         <w:t>Users</w:t>
       </w:r>
-      <w:bookmarkEnd w:id="20"/>
+      <w:bookmarkEnd w:id="21"/>
       <w:r>
         <w:t xml:space="preserve"> </w:t>
       </w:r>
@@ -3243,18 +3360,18 @@
           <w:bottom w:val="none" w:sz="0" w:space="0" w:color="auto"/>
         </w:pBdr>
       </w:pPr>
-      <w:bookmarkStart w:id="21" w:name="_Toc460928626"/>
+      <w:bookmarkStart w:id="22" w:name="_Toc460928626"/>
     </w:p>
     <w:p>
       <w:pPr>
         <w:pStyle w:val="Heading2"/>
       </w:pPr>
-      <w:bookmarkStart w:id="22" w:name="_Toc462721086"/>
-      <w:bookmarkEnd w:id="21"/>
+      <w:bookmarkStart w:id="23" w:name="_Toc462721086"/>
+      <w:bookmarkEnd w:id="22"/>
       <w:r>
         <w:t>Assumptions</w:t>
       </w:r>
-      <w:bookmarkEnd w:id="22"/>
+      <w:bookmarkEnd w:id="23"/>
     </w:p>
     <w:p>
       <w:r>
@@ -3573,11 +3690,11 @@
         <w:pStyle w:val="Heading2"/>
         <w:ind w:left="0" w:firstLine="0"/>
       </w:pPr>
-      <w:bookmarkStart w:id="23" w:name="_Toc462721087"/>
+      <w:bookmarkStart w:id="24" w:name="_Toc462721087"/>
       <w:r>
         <w:t>REQUIREMENTS</w:t>
       </w:r>
-      <w:bookmarkEnd w:id="23"/>
+      <w:bookmarkEnd w:id="24"/>
     </w:p>
     <w:p>
       <w:r>
@@ -3681,6 +3798,7 @@
           </w:tcPr>
           <w:p>
             <w:r>
+              <w:lastRenderedPageBreak/>
               <w:t>101</w:t>
             </w:r>
           </w:p>
@@ -4759,17 +4877,17 @@
         <w:pStyle w:val="Heading2"/>
         <w:ind w:left="0" w:firstLine="0"/>
       </w:pPr>
-      <w:bookmarkStart w:id="24" w:name="_Toc462721088"/>
-      <w:r>
+      <w:bookmarkStart w:id="25" w:name="_Toc462721088"/>
+      <w:r>
+        <w:lastRenderedPageBreak/>
         <w:t>Functional requirements</w:t>
       </w:r>
-      <w:bookmarkEnd w:id="24"/>
-    </w:p>
-    <w:p/>
+      <w:bookmarkEnd w:id="25"/>
+    </w:p>
     <w:tbl>
       <w:tblPr>
         <w:tblStyle w:val="TableGrid"/>
-        <w:tblpPr w:leftFromText="180" w:rightFromText="180" w:vertAnchor="text" w:horzAnchor="margin" w:tblpY="110"/>
+        <w:tblpPr w:leftFromText="180" w:rightFromText="180" w:vertAnchor="text" w:horzAnchor="page" w:tblpX="1" w:tblpY="594"/>
         <w:tblW w:w="15021" w:type="dxa"/>
         <w:tblLook w:val="04A0" w:firstRow="1" w:lastRow="0" w:firstColumn="1" w:lastColumn="0" w:noHBand="0" w:noVBand="1"/>
       </w:tblPr>
@@ -4852,10 +4970,7 @@
           </w:tcPr>
           <w:p>
             <w:r>
-              <w:t xml:space="preserve">Allows user to </w:t>
-            </w:r>
-            <w:r>
-              <w:t>set a crop in a plot.</w:t>
+              <w:t>Allows user to set a crop in a plot.</w:t>
             </w:r>
           </w:p>
         </w:tc>
@@ -5022,16 +5137,7 @@
               <w:jc w:val="center"/>
             </w:pPr>
             <w:r>
-              <w:t xml:space="preserve">A report will be generated with a description </w:t>
-            </w:r>
-            <w:r>
-              <w:t xml:space="preserve">of </w:t>
-            </w:r>
-            <w:r>
-              <w:t>all the crops involved in the simul</w:t>
-            </w:r>
-            <w:r>
-              <w:t xml:space="preserve">ation and with overall costs. </w:t>
+              <w:t xml:space="preserve">A report will be generated with a description of all the crops involved in the simulation and with overall costs. </w:t>
             </w:r>
           </w:p>
         </w:tc>
@@ -5473,16 +5579,17 @@
     <w:p/>
     <w:p/>
     <w:p/>
+    <w:p/>
     <w:p>
       <w:pPr>
         <w:pStyle w:val="Heading2"/>
         <w:ind w:left="0" w:firstLine="0"/>
       </w:pPr>
-      <w:bookmarkStart w:id="25" w:name="_Toc462721089"/>
+      <w:bookmarkStart w:id="26" w:name="_Toc462721089"/>
       <w:r>
         <w:t>Non-Functional requirements</w:t>
       </w:r>
-      <w:bookmarkEnd w:id="25"/>
+      <w:bookmarkEnd w:id="26"/>
     </w:p>
     <w:p/>
     <w:p>
@@ -5634,6 +5741,7 @@
         <w:rPr>
           <w:lang w:val="en-GB"/>
         </w:rPr>
+        <w:lastRenderedPageBreak/>
         <w:t>The appli</w:t>
       </w:r>
       <w:r>
@@ -5725,8 +5833,9 @@
       <w:r>
         <w:rPr>
           <w:noProof/>
-          <w:lang w:val="en-GB" w:eastAsia="en-GB"/>
-        </w:rPr>
+          <w:lang w:val="bg-BG" w:eastAsia="bg-BG"/>
+        </w:rPr>
+        <w:lastRenderedPageBreak/>
         <w:drawing>
           <wp:inline distT="0" distB="0" distL="0" distR="0">
             <wp:extent cx="12489018" cy="6573167"/>
@@ -5865,8 +5974,9 @@
             <w:r>
               <w:rPr>
                 <w:noProof/>
-                <w:lang w:val="en-GB" w:eastAsia="en-GB"/>
-              </w:rPr>
+                <w:lang w:val="bg-BG" w:eastAsia="bg-BG"/>
+              </w:rPr>
+              <w:lastRenderedPageBreak/>
               <w:drawing>
                 <wp:inline distT="0" distB="0" distL="0" distR="0" wp14:anchorId="2A8D9BEC" wp14:editId="15A38514">
                   <wp:extent cx="1352739" cy="571580"/>
@@ -5935,7 +6045,7 @@
             <w:r>
               <w:rPr>
                 <w:noProof/>
-                <w:lang w:val="en-GB" w:eastAsia="en-GB"/>
+                <w:lang w:val="bg-BG" w:eastAsia="bg-BG"/>
               </w:rPr>
               <w:drawing>
                 <wp:inline distT="0" distB="0" distL="0" distR="0" wp14:anchorId="3D3509A9" wp14:editId="36C0777B">
@@ -5988,7 +6098,16 @@
           <w:p/>
           <w:p>
             <w:r>
-              <w:t>This split button will show context menu with list of crops that can grow in spring season.</w:t>
+              <w:t xml:space="preserve">This split button will show context menu with list of crops that can grow in </w:t>
+            </w:r>
+            <w:r>
+              <w:rPr>
+                <w:lang w:val="bg-BG"/>
+              </w:rPr>
+              <w:t xml:space="preserve">the </w:t>
+            </w:r>
+            <w:r>
+              <w:t>spring season.</w:t>
             </w:r>
           </w:p>
         </w:tc>
@@ -6002,7 +6121,7 @@
             <w:r>
               <w:rPr>
                 <w:noProof/>
-                <w:lang w:val="en-GB" w:eastAsia="en-GB"/>
+                <w:lang w:val="bg-BG" w:eastAsia="bg-BG"/>
               </w:rPr>
               <w:drawing>
                 <wp:inline distT="0" distB="0" distL="0" distR="0" wp14:anchorId="10B4706B" wp14:editId="75497E54">
@@ -6055,7 +6174,22 @@
           <w:p/>
           <w:p>
             <w:r>
-              <w:t>This split button will show context menu with list of crops that can grow in  summer season.</w:t>
+              <w:t xml:space="preserve">This split button will show context menu with list of crops that can grow </w:t>
+            </w:r>
+            <w:r>
+              <w:t xml:space="preserve">in </w:t>
+            </w:r>
+            <w:r>
+              <w:rPr>
+                <w:lang w:val="bg-BG"/>
+              </w:rPr>
+              <w:t xml:space="preserve">the </w:t>
+            </w:r>
+            <w:r>
+              <w:t>summer</w:t>
+            </w:r>
+            <w:r>
+              <w:t xml:space="preserve"> season.</w:t>
             </w:r>
           </w:p>
         </w:tc>
@@ -6069,7 +6203,7 @@
             <w:r>
               <w:rPr>
                 <w:noProof/>
-                <w:lang w:val="en-GB" w:eastAsia="en-GB"/>
+                <w:lang w:val="bg-BG" w:eastAsia="bg-BG"/>
               </w:rPr>
               <w:drawing>
                 <wp:inline distT="0" distB="0" distL="0" distR="0" wp14:anchorId="1F8044F8" wp14:editId="16E299AA">
@@ -6122,7 +6256,16 @@
           <w:p/>
           <w:p>
             <w:r>
-              <w:t>This split button will show context menu with list of crops that can grow in autumn season.</w:t>
+              <w:t xml:space="preserve">This split button will show context menu with list of crops that can grow in </w:t>
+            </w:r>
+            <w:r>
+              <w:rPr>
+                <w:lang w:val="bg-BG"/>
+              </w:rPr>
+              <w:t xml:space="preserve">the </w:t>
+            </w:r>
+            <w:r>
+              <w:t>autumn season.</w:t>
             </w:r>
           </w:p>
         </w:tc>
@@ -6141,7 +6284,7 @@
             <w:r>
               <w:rPr>
                 <w:noProof/>
-                <w:lang w:val="en-GB" w:eastAsia="en-GB"/>
+                <w:lang w:val="bg-BG" w:eastAsia="bg-BG"/>
               </w:rPr>
               <w:drawing>
                 <wp:inline distT="0" distB="0" distL="0" distR="0" wp14:anchorId="0E2DD1BF" wp14:editId="0ED44EB4">
@@ -6188,7 +6331,16 @@
           <w:p/>
           <w:p>
             <w:r>
-              <w:t>This split button will show context menu with list of crops that can grow in winter season.</w:t>
+              <w:t xml:space="preserve">This split button will show context menu with list of crops that can grow in </w:t>
+            </w:r>
+            <w:r>
+              <w:rPr>
+                <w:lang w:val="bg-BG"/>
+              </w:rPr>
+              <w:t xml:space="preserve">the </w:t>
+            </w:r>
+            <w:r>
+              <w:t>winter season.</w:t>
             </w:r>
           </w:p>
         </w:tc>
@@ -6205,7 +6357,7 @@
             <w:r>
               <w:rPr>
                 <w:noProof/>
-                <w:lang w:val="en-GB" w:eastAsia="en-GB"/>
+                <w:lang w:val="bg-BG" w:eastAsia="bg-BG"/>
               </w:rPr>
               <w:drawing>
                 <wp:inline distT="0" distB="0" distL="0" distR="0" wp14:anchorId="01DBF95B" wp14:editId="6EF9C0BE">
@@ -6271,7 +6423,7 @@
             <w:r>
               <w:rPr>
                 <w:noProof/>
-                <w:lang w:val="en-GB" w:eastAsia="en-GB"/>
+                <w:lang w:val="bg-BG" w:eastAsia="bg-BG"/>
               </w:rPr>
               <w:drawing>
                 <wp:inline distT="0" distB="0" distL="0" distR="0" wp14:anchorId="7E642B10" wp14:editId="63D50743">
@@ -6329,7 +6481,13 @@
           </w:p>
           <w:p>
             <w:r>
-              <w:t>Province dropdown for selecting  where the field is located.</w:t>
+              <w:t xml:space="preserve">Province dropdown for </w:t>
+            </w:r>
+            <w:r>
+              <w:t>selecting where</w:t>
+            </w:r>
+            <w:r>
+              <w:t xml:space="preserve"> the field is located.</w:t>
             </w:r>
           </w:p>
           <w:p>
@@ -6355,8 +6513,9 @@
             <w:r>
               <w:rPr>
                 <w:noProof/>
-                <w:lang w:val="en-GB" w:eastAsia="en-GB"/>
-              </w:rPr>
+                <w:lang w:val="bg-BG" w:eastAsia="bg-BG"/>
+              </w:rPr>
+              <w:lastRenderedPageBreak/>
               <w:drawing>
                 <wp:inline distT="0" distB="0" distL="0" distR="0" wp14:anchorId="7E847851" wp14:editId="3B08B99B">
                   <wp:extent cx="1867161" cy="981212"/>
@@ -6408,7 +6567,16 @@
           <w:p/>
           <w:p>
             <w:r>
-              <w:t>These date selector will be used to set  start and ends date of simulation.</w:t>
+              <w:t>These date selectors</w:t>
+            </w:r>
+            <w:r>
+              <w:t xml:space="preserve"> will be used to </w:t>
+            </w:r>
+            <w:r>
+              <w:t>set start</w:t>
+            </w:r>
+            <w:r>
+              <w:t xml:space="preserve"> and ends date of simulation.</w:t>
             </w:r>
           </w:p>
         </w:tc>
@@ -6422,7 +6590,7 @@
             <w:r>
               <w:rPr>
                 <w:noProof/>
-                <w:lang w:val="en-GB" w:eastAsia="en-GB"/>
+                <w:lang w:val="bg-BG" w:eastAsia="bg-BG"/>
               </w:rPr>
               <w:drawing>
                 <wp:inline distT="0" distB="0" distL="0" distR="0" wp14:anchorId="58C544A7" wp14:editId="22E7903D">
@@ -6475,7 +6643,19 @@
           <w:p/>
           <w:p>
             <w:r>
-              <w:t>These textfields display cost to date,total cost and total profit of current simulation.</w:t>
+              <w:t xml:space="preserve">These </w:t>
+            </w:r>
+            <w:r>
+              <w:t>text fields</w:t>
+            </w:r>
+            <w:r>
+              <w:t xml:space="preserve"> display cost to </w:t>
+            </w:r>
+            <w:r>
+              <w:t>date, total</w:t>
+            </w:r>
+            <w:r>
+              <w:t xml:space="preserve"> cost and total profit of current simulation.</w:t>
             </w:r>
           </w:p>
         </w:tc>
@@ -6494,7 +6674,7 @@
             <w:r>
               <w:rPr>
                 <w:noProof/>
-                <w:lang w:val="en-GB" w:eastAsia="en-GB"/>
+                <w:lang w:val="bg-BG" w:eastAsia="bg-BG"/>
               </w:rPr>
               <w:drawing>
                 <wp:inline distT="0" distB="0" distL="0" distR="0" wp14:anchorId="28953846" wp14:editId="7F9C8D2C">
@@ -6547,7 +6727,22 @@
           <w:p/>
           <w:p>
             <w:r>
-              <w:t>This bar can be use to move across timeline of the simulation.</w:t>
+              <w:t xml:space="preserve">This bar can be </w:t>
+            </w:r>
+            <w:r>
+              <w:t>used</w:t>
+            </w:r>
+            <w:r>
+              <w:t xml:space="preserve"> to move across</w:t>
+            </w:r>
+            <w:r>
+              <w:rPr>
+                <w:lang w:val="bg-BG"/>
+              </w:rPr>
+              <w:t xml:space="preserve"> the</w:t>
+            </w:r>
+            <w:r>
+              <w:t xml:space="preserve"> timeline of the simulation.</w:t>
             </w:r>
           </w:p>
         </w:tc>
@@ -6561,7 +6756,7 @@
             <w:r>
               <w:rPr>
                 <w:noProof/>
-                <w:lang w:val="en-GB" w:eastAsia="en-GB"/>
+                <w:lang w:val="bg-BG" w:eastAsia="bg-BG"/>
               </w:rPr>
               <w:drawing>
                 <wp:inline distT="0" distB="0" distL="0" distR="0" wp14:anchorId="33E0D695" wp14:editId="5394E6DF">
@@ -6614,7 +6809,19 @@
           <w:p/>
           <w:p>
             <w:r>
-              <w:t xml:space="preserve">This button will make the simulation automatically </w:t>
+              <w:t xml:space="preserve">This button will </w:t>
+            </w:r>
+            <w:r>
+              <w:rPr>
+                <w:lang w:val="bg-BG"/>
+              </w:rPr>
+              <w:t>initiate</w:t>
+            </w:r>
+            <w:r>
+              <w:t xml:space="preserve"> the simulation automatically</w:t>
+            </w:r>
+            <w:r>
+              <w:t>.</w:t>
             </w:r>
           </w:p>
         </w:tc>
@@ -6633,7 +6840,7 @@
             <w:r>
               <w:rPr>
                 <w:noProof/>
-                <w:lang w:val="en-GB" w:eastAsia="en-GB"/>
+                <w:lang w:val="bg-BG" w:eastAsia="bg-BG"/>
               </w:rPr>
               <w:drawing>
                 <wp:inline distT="0" distB="0" distL="0" distR="0" wp14:anchorId="1269E390" wp14:editId="034BCA08">
@@ -6686,7 +6893,16 @@
           <w:p/>
           <w:p>
             <w:r>
-              <w:t>This button will generate general report about current simulation.</w:t>
+              <w:t>This button will generate</w:t>
+            </w:r>
+            <w:r>
+              <w:rPr>
+                <w:lang w:val="bg-BG"/>
+              </w:rPr>
+              <w:t xml:space="preserve"> a</w:t>
+            </w:r>
+            <w:r>
+              <w:t xml:space="preserve"> general report about current simulation.</w:t>
             </w:r>
           </w:p>
         </w:tc>
@@ -6711,11 +6927,11 @@
         <w:pStyle w:val="Heading2"/>
         <w:ind w:left="0" w:firstLine="0"/>
       </w:pPr>
-      <w:bookmarkStart w:id="26" w:name="_Toc462721090"/>
+      <w:bookmarkStart w:id="27" w:name="_Toc462721090"/>
       <w:r>
         <w:t>Use cases</w:t>
       </w:r>
-      <w:bookmarkEnd w:id="26"/>
+      <w:bookmarkEnd w:id="27"/>
     </w:p>
     <w:p>
       <w:r>
@@ -6741,17 +6957,17 @@
           <w:color w:val="000000"/>
         </w:rPr>
       </w:pPr>
-      <w:bookmarkStart w:id="27" w:name="_Toc370695288"/>
-      <w:bookmarkStart w:id="28" w:name="_Toc370696918"/>
-      <w:bookmarkStart w:id="29" w:name="_Toc370697254"/>
-      <w:bookmarkStart w:id="30" w:name="_Toc383848254"/>
-      <w:bookmarkStart w:id="31" w:name="_Toc383848378"/>
-      <w:bookmarkStart w:id="32" w:name="_Toc383950140"/>
-      <w:bookmarkStart w:id="33" w:name="_Toc384540484"/>
-      <w:bookmarkStart w:id="34" w:name="_Toc385229767"/>
-      <w:bookmarkStart w:id="35" w:name="_Toc385230103"/>
-      <w:bookmarkStart w:id="36" w:name="_Toc45596257"/>
-      <w:bookmarkStart w:id="37" w:name="_Toc460928651"/>
+      <w:bookmarkStart w:id="28" w:name="_Toc370695288"/>
+      <w:bookmarkStart w:id="29" w:name="_Toc370696918"/>
+      <w:bookmarkStart w:id="30" w:name="_Toc370697254"/>
+      <w:bookmarkStart w:id="31" w:name="_Toc383848254"/>
+      <w:bookmarkStart w:id="32" w:name="_Toc383848378"/>
+      <w:bookmarkStart w:id="33" w:name="_Toc383950140"/>
+      <w:bookmarkStart w:id="34" w:name="_Toc384540484"/>
+      <w:bookmarkStart w:id="35" w:name="_Toc385229767"/>
+      <w:bookmarkStart w:id="36" w:name="_Toc385230103"/>
+      <w:bookmarkStart w:id="37" w:name="_Toc45596257"/>
+      <w:bookmarkStart w:id="38" w:name="_Toc460928651"/>
       <w:r>
         <w:tab/>
       </w:r>
@@ -6845,6 +7061,7 @@
           <w:sz w:val="22"/>
           <w:szCs w:val="22"/>
         </w:rPr>
+        <w:lastRenderedPageBreak/>
         <w:t xml:space="preserve">4.    System shows selected crop in crop selection box. </w:t>
       </w:r>
     </w:p>
@@ -7458,6 +7675,7 @@
           <w:sz w:val="26"/>
           <w:szCs w:val="26"/>
         </w:rPr>
+        <w:lastRenderedPageBreak/>
         <w:t>105: Generate report</w:t>
       </w:r>
     </w:p>
@@ -8084,6 +8302,7 @@
           <w:sz w:val="22"/>
           <w:szCs w:val="22"/>
         </w:rPr>
+        <w:lastRenderedPageBreak/>
         <w:t>1a.    User scrolls on the timeline bar.</w:t>
       </w:r>
     </w:p>
@@ -8437,7 +8656,25 @@
           <w:sz w:val="22"/>
           <w:szCs w:val="22"/>
         </w:rPr>
-        <w:t>3.   User selects a  start date.</w:t>
+        <w:t xml:space="preserve">3.   User selects </w:t>
+      </w:r>
+      <w:proofErr w:type="gramStart"/>
+      <w:r>
+        <w:rPr>
+          <w:color w:val="000000"/>
+          <w:sz w:val="22"/>
+          <w:szCs w:val="22"/>
+        </w:rPr>
+        <w:t>a  start</w:t>
+      </w:r>
+      <w:proofErr w:type="gramEnd"/>
+      <w:r>
+        <w:rPr>
+          <w:color w:val="000000"/>
+          <w:sz w:val="22"/>
+          <w:szCs w:val="22"/>
+        </w:rPr>
+        <w:t xml:space="preserve"> date.</w:t>
       </w:r>
     </w:p>
     <w:p>
@@ -8612,7 +8849,25 @@
           <w:sz w:val="22"/>
           <w:szCs w:val="22"/>
         </w:rPr>
-        <w:t>  1a.User selects end date selector.</w:t>
+        <w:t>  1</w:t>
+      </w:r>
+      <w:proofErr w:type="gramStart"/>
+      <w:r>
+        <w:rPr>
+          <w:color w:val="000000"/>
+          <w:sz w:val="22"/>
+          <w:szCs w:val="22"/>
+        </w:rPr>
+        <w:t>a.User</w:t>
+      </w:r>
+      <w:proofErr w:type="gramEnd"/>
+      <w:r>
+        <w:rPr>
+          <w:color w:val="000000"/>
+          <w:sz w:val="22"/>
+          <w:szCs w:val="22"/>
+        </w:rPr>
+        <w:t xml:space="preserve"> selects end date selector.</w:t>
       </w:r>
     </w:p>
     <w:p>
@@ -8785,6 +9040,7 @@
           <w:sz w:val="22"/>
           <w:szCs w:val="22"/>
         </w:rPr>
+        <w:lastRenderedPageBreak/>
         <w:t>MSS:</w:t>
       </w:r>
     </w:p>
@@ -8940,7 +9196,25 @@
           <w:sz w:val="22"/>
           <w:szCs w:val="22"/>
         </w:rPr>
-        <w:t>                                                                                  i.     System connects to data-base and finds the current instance of the file to overwrite</w:t>
+        <w:t xml:space="preserve">                                                                                  i.     System connects </w:t>
+      </w:r>
+      <w:proofErr w:type="gramStart"/>
+      <w:r>
+        <w:rPr>
+          <w:color w:val="000000"/>
+          <w:sz w:val="22"/>
+          <w:szCs w:val="22"/>
+        </w:rPr>
+        <w:t>to</w:t>
+      </w:r>
+      <w:proofErr w:type="gramEnd"/>
+      <w:r>
+        <w:rPr>
+          <w:color w:val="000000"/>
+          <w:sz w:val="22"/>
+          <w:szCs w:val="22"/>
+        </w:rPr>
+        <w:t xml:space="preserve"> data-base and finds the current instance of the file to overwrite</w:t>
       </w:r>
     </w:p>
     <w:p>
@@ -9002,8 +9276,6 @@
         </w:rPr>
         <w:t>                                                                                  i.     Use-Case ends</w:t>
       </w:r>
-      <w:bookmarkStart w:id="38" w:name="_GoBack"/>
-      <w:bookmarkEnd w:id="38"/>
     </w:p>
     <w:p>
       <w:pPr>
@@ -9155,23 +9427,7 @@
           <w:sz w:val="22"/>
           <w:szCs w:val="22"/>
         </w:rPr>
-        <w:t xml:space="preserve">                       1: User get a pop-up message about the </w:t>
-      </w:r>
-      <w:r>
-        <w:rPr>
-          <w:color w:val="000000"/>
-          <w:sz w:val="22"/>
-          <w:szCs w:val="22"/>
-        </w:rPr>
-        <w:t>inappropriate</w:t>
-      </w:r>
-      <w:r>
-        <w:rPr>
-          <w:color w:val="000000"/>
-          <w:sz w:val="22"/>
-          <w:szCs w:val="22"/>
-        </w:rPr>
-        <w:t xml:space="preserve"> file format</w:t>
+        <w:t>                       1: User get a pop-up message about the inappropriate file format</w:t>
       </w:r>
     </w:p>
     <w:p>
@@ -9341,7 +9597,6 @@
       </w:r>
       <w:bookmarkStart w:id="40" w:name="_Toc45596258"/>
       <w:bookmarkStart w:id="41" w:name="_Toc460928652"/>
-      <w:bookmarkEnd w:id="27"/>
       <w:bookmarkEnd w:id="28"/>
       <w:bookmarkEnd w:id="29"/>
       <w:bookmarkEnd w:id="30"/>
@@ -9352,6 +9607,7 @@
       <w:bookmarkEnd w:id="35"/>
       <w:bookmarkEnd w:id="36"/>
       <w:bookmarkEnd w:id="37"/>
+      <w:bookmarkEnd w:id="38"/>
       <w:bookmarkEnd w:id="39"/>
     </w:p>
     <w:p>
@@ -9450,7 +9706,7 @@
         <w:sz w:val="18"/>
         <w:szCs w:val="18"/>
       </w:rPr>
-      <w:t>6</w:t>
+      <w:t>4</w:t>
     </w:r>
     <w:r>
       <w:rPr>
@@ -15425,7 +15681,7 @@
 </file>
 
 <file path=customXml/itemProps1.xml><?xml version="1.0" encoding="utf-8"?>
-<ds:datastoreItem xmlns:ds="http://schemas.openxmlformats.org/officeDocument/2006/customXml" ds:itemID="{BC148A5A-231B-401C-9367-4A6D487019A5}">
+<ds:datastoreItem xmlns:ds="http://schemas.openxmlformats.org/officeDocument/2006/customXml" ds:itemID="{2AAE36A0-C98B-4747-A6D5-02CA19DB640F}">
   <ds:schemaRefs>
     <ds:schemaRef ds:uri="http://schemas.openxmlformats.org/officeDocument/2006/bibliography"/>
   </ds:schemaRefs>

</xml_diff>